<commit_message>
new sizes for figs
</commit_message>
<xml_diff>
--- a/Installation_Guide_04052023.docx
+++ b/Installation_Guide_04052023.docx
@@ -12,7 +12,6 @@
           <w:u w:val="single"/>
         </w:rPr>
       </w:pPr>
-      <w:proofErr w:type="spellStart"/>
       <w:r>
         <w:rPr>
           <w:rFonts w:ascii="Arial" w:hAnsi="Arial" w:cs="Arial"/>
@@ -23,7 +22,6 @@
         </w:rPr>
         <w:t>BioAutoMATED</w:t>
       </w:r>
-      <w:proofErr w:type="spellEnd"/>
       <w:r>
         <w:rPr>
           <w:rFonts w:ascii="Arial" w:hAnsi="Arial" w:cs="Arial"/>
@@ -148,25 +146,7 @@
           <w:sz w:val="22"/>
           <w:szCs w:val="22"/>
         </w:rPr>
-        <w:t xml:space="preserve">into a </w:t>
-      </w:r>
-      <w:proofErr w:type="spellStart"/>
-      <w:r>
-        <w:rPr>
-          <w:rFonts w:ascii="Arial" w:hAnsi="Arial" w:cs="Arial"/>
-          <w:sz w:val="22"/>
-          <w:szCs w:val="22"/>
-        </w:rPr>
-        <w:t>conda</w:t>
-      </w:r>
-      <w:proofErr w:type="spellEnd"/>
-      <w:r>
-        <w:rPr>
-          <w:rFonts w:ascii="Arial" w:hAnsi="Arial" w:cs="Arial"/>
-          <w:sz w:val="22"/>
-          <w:szCs w:val="22"/>
-        </w:rPr>
-        <w:t xml:space="preserve"> virtual environment. If you decide to go with this installation option, please ensure that your computer or environment can install TensorFlow v1.13.1 (with or without GPUs). </w:t>
+        <w:t xml:space="preserve">into a conda virtual environment. If you decide to go with this installation option, please ensure that your computer or environment can install TensorFlow v1.13.1 (with or without GPUs). </w:t>
       </w:r>
       <w:r>
         <w:rPr>
@@ -569,25 +549,7 @@
           <w:sz w:val="22"/>
           <w:szCs w:val="22"/>
         </w:rPr>
-        <w:t xml:space="preserve">ouble click </w:t>
-      </w:r>
-      <w:proofErr w:type="spellStart"/>
-      <w:r>
-        <w:rPr>
-          <w:rFonts w:ascii="Arial" w:hAnsi="Arial" w:cs="Arial"/>
-          <w:sz w:val="22"/>
-          <w:szCs w:val="22"/>
-        </w:rPr>
-        <w:t>Docker.dmg</w:t>
-      </w:r>
-      <w:proofErr w:type="spellEnd"/>
-      <w:r>
-        <w:rPr>
-          <w:rFonts w:ascii="Arial" w:hAnsi="Arial" w:cs="Arial"/>
-          <w:sz w:val="22"/>
-          <w:szCs w:val="22"/>
-        </w:rPr>
-        <w:t xml:space="preserve"> and then drag</w:t>
+        <w:t>ouble click Docker.dmg and then drag</w:t>
       </w:r>
       <w:r>
         <w:rPr>
@@ -603,25 +565,7 @@
           <w:sz w:val="22"/>
           <w:szCs w:val="22"/>
         </w:rPr>
-        <w:t xml:space="preserve"> </w:t>
-      </w:r>
-      <w:proofErr w:type="spellStart"/>
-      <w:r>
-        <w:rPr>
-          <w:rFonts w:ascii="Arial" w:hAnsi="Arial" w:cs="Arial"/>
-          <w:sz w:val="22"/>
-          <w:szCs w:val="22"/>
-        </w:rPr>
-        <w:t>Docker.dmg</w:t>
-      </w:r>
-      <w:proofErr w:type="spellEnd"/>
-      <w:r>
-        <w:rPr>
-          <w:rFonts w:ascii="Arial" w:hAnsi="Arial" w:cs="Arial"/>
-          <w:sz w:val="22"/>
-          <w:szCs w:val="22"/>
-        </w:rPr>
-        <w:t xml:space="preserve"> into the applications folder</w:t>
+        <w:t xml:space="preserve"> Docker.dmg into the applications folder</w:t>
       </w:r>
       <w:r>
         <w:rPr>
@@ -637,25 +581,7 @@
           <w:sz w:val="22"/>
           <w:szCs w:val="22"/>
         </w:rPr>
-        <w:t xml:space="preserve">ouble click </w:t>
-      </w:r>
-      <w:proofErr w:type="spellStart"/>
-      <w:r>
-        <w:rPr>
-          <w:rFonts w:ascii="Arial" w:hAnsi="Arial" w:cs="Arial"/>
-          <w:sz w:val="22"/>
-          <w:szCs w:val="22"/>
-        </w:rPr>
-        <w:t>Docker.app</w:t>
-      </w:r>
-      <w:proofErr w:type="spellEnd"/>
-      <w:r>
-        <w:rPr>
-          <w:rFonts w:ascii="Arial" w:hAnsi="Arial" w:cs="Arial"/>
-          <w:sz w:val="22"/>
-          <w:szCs w:val="22"/>
-        </w:rPr>
-        <w:t xml:space="preserve"> in the Applications folder to start Docker</w:t>
+        <w:t>ouble click Docker.app in the Applications folder to start Docker</w:t>
       </w:r>
       <w:r>
         <w:rPr>
@@ -784,23 +710,13 @@
           <w:szCs w:val="20"/>
         </w:rPr>
       </w:pPr>
-      <w:proofErr w:type="spellStart"/>
-      <w:r>
-        <w:rPr>
-          <w:rFonts w:ascii="Monaco" w:hAnsi="Monaco" w:cs="Arial"/>
-          <w:sz w:val="20"/>
-          <w:szCs w:val="20"/>
-        </w:rPr>
-        <w:t>sudo</w:t>
-      </w:r>
-      <w:proofErr w:type="spellEnd"/>
-      <w:r>
-        <w:rPr>
-          <w:rFonts w:ascii="Monaco" w:hAnsi="Monaco" w:cs="Arial"/>
-          <w:sz w:val="20"/>
-          <w:szCs w:val="20"/>
-        </w:rPr>
-        <w:t xml:space="preserve"> apt-get update</w:t>
+      <w:r>
+        <w:rPr>
+          <w:rFonts w:ascii="Monaco" w:hAnsi="Monaco" w:cs="Arial"/>
+          <w:sz w:val="20"/>
+          <w:szCs w:val="20"/>
+        </w:rPr>
+        <w:t>sudo apt-get update</w:t>
       </w:r>
     </w:p>
     <w:p>
@@ -816,23 +732,13 @@
           <w:szCs w:val="20"/>
         </w:rPr>
       </w:pPr>
-      <w:proofErr w:type="spellStart"/>
-      <w:r>
-        <w:rPr>
-          <w:rFonts w:ascii="Monaco" w:hAnsi="Monaco" w:cs="Arial"/>
-          <w:sz w:val="20"/>
-          <w:szCs w:val="20"/>
-        </w:rPr>
-        <w:t>sudo</w:t>
-      </w:r>
-      <w:proofErr w:type="spellEnd"/>
-      <w:r>
-        <w:rPr>
-          <w:rFonts w:ascii="Monaco" w:hAnsi="Monaco" w:cs="Arial"/>
-          <w:sz w:val="20"/>
-          <w:szCs w:val="20"/>
-        </w:rPr>
-        <w:t xml:space="preserve"> apt-get install \</w:t>
+      <w:r>
+        <w:rPr>
+          <w:rFonts w:ascii="Monaco" w:hAnsi="Monaco" w:cs="Arial"/>
+          <w:sz w:val="20"/>
+          <w:szCs w:val="20"/>
+        </w:rPr>
+        <w:t>sudo apt-get install \</w:t>
       </w:r>
     </w:p>
     <w:p>
@@ -883,23 +789,13 @@
           <w:szCs w:val="20"/>
         </w:rPr>
       </w:pPr>
-      <w:proofErr w:type="spellStart"/>
-      <w:r>
-        <w:rPr>
-          <w:rFonts w:ascii="Monaco" w:hAnsi="Monaco" w:cs="Arial"/>
-          <w:sz w:val="20"/>
-          <w:szCs w:val="20"/>
-        </w:rPr>
-        <w:t>gnupg</w:t>
-      </w:r>
-      <w:proofErr w:type="spellEnd"/>
-      <w:r>
-        <w:rPr>
-          <w:rFonts w:ascii="Monaco" w:hAnsi="Monaco" w:cs="Arial"/>
-          <w:sz w:val="20"/>
-          <w:szCs w:val="20"/>
-        </w:rPr>
-        <w:t xml:space="preserve"> \</w:t>
+      <w:r>
+        <w:rPr>
+          <w:rFonts w:ascii="Monaco" w:hAnsi="Monaco" w:cs="Arial"/>
+          <w:sz w:val="20"/>
+          <w:szCs w:val="20"/>
+        </w:rPr>
+        <w:t>gnupg \</w:t>
       </w:r>
     </w:p>
     <w:p>
@@ -912,23 +808,13 @@
           <w:szCs w:val="22"/>
         </w:rPr>
       </w:pPr>
-      <w:proofErr w:type="spellStart"/>
-      <w:r>
-        <w:rPr>
-          <w:rFonts w:ascii="Monaco" w:hAnsi="Monaco" w:cs="Arial"/>
-          <w:sz w:val="20"/>
-          <w:szCs w:val="20"/>
-        </w:rPr>
-        <w:t>lsb</w:t>
-      </w:r>
-      <w:proofErr w:type="spellEnd"/>
-      <w:r>
-        <w:rPr>
-          <w:rFonts w:ascii="Monaco" w:hAnsi="Monaco" w:cs="Arial"/>
-          <w:sz w:val="20"/>
-          <w:szCs w:val="20"/>
-        </w:rPr>
-        <w:t>-release</w:t>
+      <w:r>
+        <w:rPr>
+          <w:rFonts w:ascii="Monaco" w:hAnsi="Monaco" w:cs="Arial"/>
+          <w:sz w:val="20"/>
+          <w:szCs w:val="20"/>
+        </w:rPr>
+        <w:t>lsb-release</w:t>
       </w:r>
     </w:p>
     <w:p>
@@ -950,108 +836,8 @@
           <w:sz w:val="20"/>
           <w:szCs w:val="20"/>
         </w:rPr>
-        <w:t>curl -</w:t>
-      </w:r>
-      <w:proofErr w:type="spellStart"/>
-      <w:r>
-        <w:rPr>
-          <w:rFonts w:ascii="Monaco" w:hAnsi="Monaco" w:cs="Arial"/>
-          <w:sz w:val="20"/>
-          <w:szCs w:val="20"/>
-        </w:rPr>
-        <w:t>fsSL</w:t>
-      </w:r>
-      <w:proofErr w:type="spellEnd"/>
-      <w:r>
-        <w:rPr>
-          <w:rFonts w:ascii="Monaco" w:hAnsi="Monaco" w:cs="Arial"/>
-          <w:sz w:val="20"/>
-          <w:szCs w:val="20"/>
-        </w:rPr>
-        <w:t xml:space="preserve"> https://download.docker.com/linux/ubuntu/gpg | </w:t>
-      </w:r>
-      <w:proofErr w:type="spellStart"/>
-      <w:r>
-        <w:rPr>
-          <w:rFonts w:ascii="Monaco" w:hAnsi="Monaco" w:cs="Arial"/>
-          <w:sz w:val="20"/>
-          <w:szCs w:val="20"/>
-        </w:rPr>
-        <w:t>sudo</w:t>
-      </w:r>
-      <w:proofErr w:type="spellEnd"/>
-      <w:r>
-        <w:rPr>
-          <w:rFonts w:ascii="Monaco" w:hAnsi="Monaco" w:cs="Arial"/>
-          <w:sz w:val="20"/>
-          <w:szCs w:val="20"/>
-        </w:rPr>
-        <w:t xml:space="preserve"> </w:t>
-      </w:r>
-      <w:proofErr w:type="spellStart"/>
-      <w:r>
-        <w:rPr>
-          <w:rFonts w:ascii="Monaco" w:hAnsi="Monaco" w:cs="Arial"/>
-          <w:sz w:val="20"/>
-          <w:szCs w:val="20"/>
-        </w:rPr>
-        <w:t>gpg</w:t>
-      </w:r>
-      <w:proofErr w:type="spellEnd"/>
-      <w:r>
-        <w:rPr>
-          <w:rFonts w:ascii="Monaco" w:hAnsi="Monaco" w:cs="Arial"/>
-          <w:sz w:val="20"/>
-          <w:szCs w:val="20"/>
-        </w:rPr>
-        <w:t xml:space="preserve"> --</w:t>
-      </w:r>
-      <w:proofErr w:type="spellStart"/>
-      <w:r>
-        <w:rPr>
-          <w:rFonts w:ascii="Monaco" w:hAnsi="Monaco" w:cs="Arial"/>
-          <w:sz w:val="20"/>
-          <w:szCs w:val="20"/>
-        </w:rPr>
-        <w:t>dearmor</w:t>
-      </w:r>
-      <w:proofErr w:type="spellEnd"/>
-      <w:r>
-        <w:rPr>
-          <w:rFonts w:ascii="Monaco" w:hAnsi="Monaco" w:cs="Arial"/>
-          <w:sz w:val="20"/>
-          <w:szCs w:val="20"/>
-        </w:rPr>
-        <w:t xml:space="preserve"> -o /</w:t>
-      </w:r>
-      <w:proofErr w:type="spellStart"/>
-      <w:r>
-        <w:rPr>
-          <w:rFonts w:ascii="Monaco" w:hAnsi="Monaco" w:cs="Arial"/>
-          <w:sz w:val="20"/>
-          <w:szCs w:val="20"/>
-        </w:rPr>
-        <w:t>usr</w:t>
-      </w:r>
-      <w:proofErr w:type="spellEnd"/>
-      <w:r>
-        <w:rPr>
-          <w:rFonts w:ascii="Monaco" w:hAnsi="Monaco" w:cs="Arial"/>
-          <w:sz w:val="20"/>
-          <w:szCs w:val="20"/>
-        </w:rPr>
-        <w:t>/share/keyrings/docker-archive-</w:t>
-      </w:r>
-      <w:proofErr w:type="spellStart"/>
-      <w:r>
-        <w:rPr>
-          <w:rFonts w:ascii="Monaco" w:hAnsi="Monaco" w:cs="Arial"/>
-          <w:sz w:val="20"/>
-          <w:szCs w:val="20"/>
-        </w:rPr>
-        <w:t>keyring.gpg</w:t>
-      </w:r>
-      <w:proofErr w:type="spellEnd"/>
+        <w:t>curl -fsSL https://download.docker.com/linux/ubuntu/gpg | sudo gpg --dearmor -o /usr/share/keyrings/docker-archive-keyring.gpg</w:t>
+      </w:r>
     </w:p>
     <w:p>
       <w:pPr>
@@ -1072,61 +858,7 @@
           <w:sz w:val="20"/>
           <w:szCs w:val="20"/>
         </w:rPr>
-        <w:t>echo \ "deb [arch=$(</w:t>
-      </w:r>
-      <w:proofErr w:type="spellStart"/>
-      <w:r>
-        <w:rPr>
-          <w:rFonts w:ascii="Monaco" w:hAnsi="Monaco" w:cs="Arial"/>
-          <w:sz w:val="20"/>
-          <w:szCs w:val="20"/>
-        </w:rPr>
-        <w:t>dpkg</w:t>
-      </w:r>
-      <w:proofErr w:type="spellEnd"/>
-      <w:r>
-        <w:rPr>
-          <w:rFonts w:ascii="Monaco" w:hAnsi="Monaco" w:cs="Arial"/>
-          <w:sz w:val="20"/>
-          <w:szCs w:val="20"/>
-        </w:rPr>
-        <w:t xml:space="preserve"> --print-architecture) signed-by=/</w:t>
-      </w:r>
-      <w:proofErr w:type="spellStart"/>
-      <w:r>
-        <w:rPr>
-          <w:rFonts w:ascii="Monaco" w:hAnsi="Monaco" w:cs="Arial"/>
-          <w:sz w:val="20"/>
-          <w:szCs w:val="20"/>
-        </w:rPr>
-        <w:t>usr</w:t>
-      </w:r>
-      <w:proofErr w:type="spellEnd"/>
-      <w:r>
-        <w:rPr>
-          <w:rFonts w:ascii="Monaco" w:hAnsi="Monaco" w:cs="Arial"/>
-          <w:sz w:val="20"/>
-          <w:szCs w:val="20"/>
-        </w:rPr>
-        <w:t>/share/keyrings/docker-archive-</w:t>
-      </w:r>
-      <w:proofErr w:type="spellStart"/>
-      <w:r>
-        <w:rPr>
-          <w:rFonts w:ascii="Monaco" w:hAnsi="Monaco" w:cs="Arial"/>
-          <w:sz w:val="20"/>
-          <w:szCs w:val="20"/>
-        </w:rPr>
-        <w:t>keyring.gpg</w:t>
-      </w:r>
-      <w:proofErr w:type="spellEnd"/>
-      <w:r>
-        <w:rPr>
-          <w:rFonts w:ascii="Monaco" w:hAnsi="Monaco" w:cs="Arial"/>
-          <w:sz w:val="20"/>
-          <w:szCs w:val="20"/>
-        </w:rPr>
-        <w:t xml:space="preserve">] </w:t>
+        <w:t xml:space="preserve">echo \ "deb [arch=$(dpkg --print-architecture) signed-by=/usr/share/keyrings/docker-archive-keyring.gpg] </w:t>
       </w:r>
       <w:hyperlink r:id="rId9" w:history="1">
         <w:r>
@@ -1145,97 +877,7 @@
           <w:sz w:val="20"/>
           <w:szCs w:val="20"/>
         </w:rPr>
-        <w:t xml:space="preserve"> $(</w:t>
-      </w:r>
-      <w:proofErr w:type="spellStart"/>
-      <w:r>
-        <w:rPr>
-          <w:rFonts w:ascii="Monaco" w:hAnsi="Monaco" w:cs="Arial"/>
-          <w:sz w:val="20"/>
-          <w:szCs w:val="20"/>
-        </w:rPr>
-        <w:t>lsb_release</w:t>
-      </w:r>
-      <w:proofErr w:type="spellEnd"/>
-      <w:r>
-        <w:rPr>
-          <w:rFonts w:ascii="Monaco" w:hAnsi="Monaco" w:cs="Arial"/>
-          <w:sz w:val="20"/>
-          <w:szCs w:val="20"/>
-        </w:rPr>
-        <w:t xml:space="preserve"> -cs) stable" | </w:t>
-      </w:r>
-      <w:proofErr w:type="spellStart"/>
-      <w:r>
-        <w:rPr>
-          <w:rFonts w:ascii="Monaco" w:hAnsi="Monaco" w:cs="Arial"/>
-          <w:sz w:val="20"/>
-          <w:szCs w:val="20"/>
-        </w:rPr>
-        <w:t>sudo</w:t>
-      </w:r>
-      <w:proofErr w:type="spellEnd"/>
-      <w:r>
-        <w:rPr>
-          <w:rFonts w:ascii="Monaco" w:hAnsi="Monaco" w:cs="Arial"/>
-          <w:sz w:val="20"/>
-          <w:szCs w:val="20"/>
-        </w:rPr>
-        <w:t xml:space="preserve"> tee /</w:t>
-      </w:r>
-      <w:proofErr w:type="spellStart"/>
-      <w:r>
-        <w:rPr>
-          <w:rFonts w:ascii="Monaco" w:hAnsi="Monaco" w:cs="Arial"/>
-          <w:sz w:val="20"/>
-          <w:szCs w:val="20"/>
-        </w:rPr>
-        <w:t>etc</w:t>
-      </w:r>
-      <w:proofErr w:type="spellEnd"/>
-      <w:r>
-        <w:rPr>
-          <w:rFonts w:ascii="Monaco" w:hAnsi="Monaco" w:cs="Arial"/>
-          <w:sz w:val="20"/>
-          <w:szCs w:val="20"/>
-        </w:rPr>
-        <w:t>/apt/</w:t>
-      </w:r>
-      <w:proofErr w:type="spellStart"/>
-      <w:r>
-        <w:rPr>
-          <w:rFonts w:ascii="Monaco" w:hAnsi="Monaco" w:cs="Arial"/>
-          <w:sz w:val="20"/>
-          <w:szCs w:val="20"/>
-        </w:rPr>
-        <w:t>sources.list.d</w:t>
-      </w:r>
-      <w:proofErr w:type="spellEnd"/>
-      <w:r>
-        <w:rPr>
-          <w:rFonts w:ascii="Monaco" w:hAnsi="Monaco" w:cs="Arial"/>
-          <w:sz w:val="20"/>
-          <w:szCs w:val="20"/>
-        </w:rPr>
-        <w:t>/</w:t>
-      </w:r>
-      <w:proofErr w:type="spellStart"/>
-      <w:r>
-        <w:rPr>
-          <w:rFonts w:ascii="Monaco" w:hAnsi="Monaco" w:cs="Arial"/>
-          <w:sz w:val="20"/>
-          <w:szCs w:val="20"/>
-        </w:rPr>
-        <w:t>docker.list</w:t>
-      </w:r>
-      <w:proofErr w:type="spellEnd"/>
-      <w:r>
-        <w:rPr>
-          <w:rFonts w:ascii="Monaco" w:hAnsi="Monaco" w:cs="Arial"/>
-          <w:sz w:val="20"/>
-          <w:szCs w:val="20"/>
-        </w:rPr>
-        <w:t xml:space="preserve"> &gt; /dev/null</w:t>
+        <w:t xml:space="preserve"> $(lsb_release -cs) stable" | sudo tee /etc/apt/sources.list.d/docker.list &gt; /dev/null</w:t>
       </w:r>
     </w:p>
     <w:p>
@@ -1251,23 +893,13 @@
           <w:szCs w:val="20"/>
         </w:rPr>
       </w:pPr>
-      <w:proofErr w:type="spellStart"/>
-      <w:r>
-        <w:rPr>
-          <w:rFonts w:ascii="Monaco" w:hAnsi="Monaco" w:cs="Arial"/>
-          <w:sz w:val="20"/>
-          <w:szCs w:val="20"/>
-        </w:rPr>
-        <w:t>sudo</w:t>
-      </w:r>
-      <w:proofErr w:type="spellEnd"/>
-      <w:r>
-        <w:rPr>
-          <w:rFonts w:ascii="Monaco" w:hAnsi="Monaco" w:cs="Arial"/>
-          <w:sz w:val="20"/>
-          <w:szCs w:val="20"/>
-        </w:rPr>
-        <w:t xml:space="preserve"> apt-get update</w:t>
+      <w:r>
+        <w:rPr>
+          <w:rFonts w:ascii="Monaco" w:hAnsi="Monaco" w:cs="Arial"/>
+          <w:sz w:val="20"/>
+          <w:szCs w:val="20"/>
+        </w:rPr>
+        <w:t>sudo apt-get update</w:t>
       </w:r>
     </w:p>
     <w:p>
@@ -1283,59 +915,13 @@
           <w:szCs w:val="20"/>
         </w:rPr>
       </w:pPr>
-      <w:proofErr w:type="spellStart"/>
-      <w:r>
-        <w:rPr>
-          <w:rFonts w:ascii="Monaco" w:hAnsi="Monaco" w:cs="Arial"/>
-          <w:sz w:val="20"/>
-          <w:szCs w:val="20"/>
-        </w:rPr>
-        <w:t>sudo</w:t>
-      </w:r>
-      <w:proofErr w:type="spellEnd"/>
-      <w:r>
-        <w:rPr>
-          <w:rFonts w:ascii="Monaco" w:hAnsi="Monaco" w:cs="Arial"/>
-          <w:sz w:val="20"/>
-          <w:szCs w:val="20"/>
-        </w:rPr>
-        <w:t xml:space="preserve"> apt-get install docker-</w:t>
-      </w:r>
-      <w:proofErr w:type="spellStart"/>
-      <w:r>
-        <w:rPr>
-          <w:rFonts w:ascii="Monaco" w:hAnsi="Monaco" w:cs="Arial"/>
-          <w:sz w:val="20"/>
-          <w:szCs w:val="20"/>
-        </w:rPr>
-        <w:t>ce</w:t>
-      </w:r>
-      <w:proofErr w:type="spellEnd"/>
-      <w:r>
-        <w:rPr>
-          <w:rFonts w:ascii="Monaco" w:hAnsi="Monaco" w:cs="Arial"/>
-          <w:sz w:val="20"/>
-          <w:szCs w:val="20"/>
-        </w:rPr>
-        <w:t xml:space="preserve"> docker-</w:t>
-      </w:r>
-      <w:proofErr w:type="spellStart"/>
-      <w:r>
-        <w:rPr>
-          <w:rFonts w:ascii="Monaco" w:hAnsi="Monaco" w:cs="Arial"/>
-          <w:sz w:val="20"/>
-          <w:szCs w:val="20"/>
-        </w:rPr>
-        <w:t>ce</w:t>
-      </w:r>
-      <w:proofErr w:type="spellEnd"/>
-      <w:r>
-        <w:rPr>
-          <w:rFonts w:ascii="Monaco" w:hAnsi="Monaco" w:cs="Arial"/>
-          <w:sz w:val="20"/>
-          <w:szCs w:val="20"/>
-        </w:rPr>
-        <w:t>-cli containerd.io</w:t>
+      <w:r>
+        <w:rPr>
+          <w:rFonts w:ascii="Monaco" w:hAnsi="Monaco" w:cs="Arial"/>
+          <w:sz w:val="20"/>
+          <w:szCs w:val="20"/>
+        </w:rPr>
+        <w:t>sudo apt-get install docker-ce docker-ce-cli containerd.io</w:t>
       </w:r>
     </w:p>
     <w:p>
@@ -1357,36 +943,8 @@
           <w:sz w:val="20"/>
           <w:szCs w:val="20"/>
         </w:rPr>
-        <w:t xml:space="preserve">apt-cache </w:t>
-      </w:r>
-      <w:proofErr w:type="spellStart"/>
-      <w:r>
-        <w:rPr>
-          <w:rFonts w:ascii="Monaco" w:hAnsi="Monaco" w:cs="Arial"/>
-          <w:sz w:val="20"/>
-          <w:szCs w:val="20"/>
-        </w:rPr>
-        <w:t>madison</w:t>
-      </w:r>
-      <w:proofErr w:type="spellEnd"/>
-      <w:r>
-        <w:rPr>
-          <w:rFonts w:ascii="Monaco" w:hAnsi="Monaco" w:cs="Arial"/>
-          <w:sz w:val="20"/>
-          <w:szCs w:val="20"/>
-        </w:rPr>
-        <w:t xml:space="preserve"> docker-</w:t>
-      </w:r>
-      <w:proofErr w:type="spellStart"/>
-      <w:r>
-        <w:rPr>
-          <w:rFonts w:ascii="Monaco" w:hAnsi="Monaco" w:cs="Arial"/>
-          <w:sz w:val="20"/>
-          <w:szCs w:val="20"/>
-        </w:rPr>
-        <w:t>ce</w:t>
-      </w:r>
-      <w:proofErr w:type="spellEnd"/>
+        <w:t>apt-cache madison docker-ce</w:t>
+      </w:r>
       <w:r>
         <w:rPr>
           <w:rFonts w:ascii="Arial" w:hAnsi="Arial" w:cs="Arial"/>
@@ -1409,41 +967,13 @@
           <w:szCs w:val="20"/>
         </w:rPr>
       </w:pPr>
-      <w:proofErr w:type="spellStart"/>
-      <w:r>
-        <w:rPr>
-          <w:rFonts w:ascii="Monaco" w:hAnsi="Monaco" w:cs="Arial"/>
-          <w:sz w:val="20"/>
-          <w:szCs w:val="20"/>
-        </w:rPr>
-        <w:t>sudo</w:t>
-      </w:r>
-      <w:proofErr w:type="spellEnd"/>
-      <w:r>
-        <w:rPr>
-          <w:rFonts w:ascii="Monaco" w:hAnsi="Monaco" w:cs="Arial"/>
-          <w:sz w:val="20"/>
-          <w:szCs w:val="20"/>
-        </w:rPr>
-        <w:t xml:space="preserve"> apt-get install docker-</w:t>
-      </w:r>
-      <w:proofErr w:type="spellStart"/>
-      <w:r>
-        <w:rPr>
-          <w:rFonts w:ascii="Monaco" w:hAnsi="Monaco" w:cs="Arial"/>
-          <w:sz w:val="20"/>
-          <w:szCs w:val="20"/>
-        </w:rPr>
-        <w:t>ce</w:t>
-      </w:r>
-      <w:proofErr w:type="spellEnd"/>
-      <w:r>
-        <w:rPr>
-          <w:rFonts w:ascii="Monaco" w:hAnsi="Monaco" w:cs="Arial"/>
-          <w:sz w:val="20"/>
-          <w:szCs w:val="20"/>
-        </w:rPr>
-        <w:t>=5:20.10.12~3-0~ubuntu-bionic containerd.io</w:t>
+      <w:r>
+        <w:rPr>
+          <w:rFonts w:ascii="Monaco" w:hAnsi="Monaco" w:cs="Arial"/>
+          <w:sz w:val="20"/>
+          <w:szCs w:val="20"/>
+        </w:rPr>
+        <w:t>sudo apt-get install docker-ce=5:20.10.12~3-0~ubuntu-bionic containerd.io</w:t>
       </w:r>
     </w:p>
     <w:p>
@@ -1522,25 +1052,7 @@
           <w:sz w:val="22"/>
           <w:szCs w:val="22"/>
         </w:rPr>
-        <w:t xml:space="preserve"> As we cannot support an aarch64/ARM64 build of the </w:t>
-      </w:r>
-      <w:proofErr w:type="spellStart"/>
-      <w:r>
-        <w:rPr>
-          <w:rFonts w:ascii="Arial" w:hAnsi="Arial" w:cs="Arial"/>
-          <w:sz w:val="22"/>
-          <w:szCs w:val="22"/>
-        </w:rPr>
-        <w:t>BioAutoMATED</w:t>
-      </w:r>
-      <w:proofErr w:type="spellEnd"/>
-      <w:r>
-        <w:rPr>
-          <w:rFonts w:ascii="Arial" w:hAnsi="Arial" w:cs="Arial"/>
-          <w:sz w:val="22"/>
-          <w:szCs w:val="22"/>
-        </w:rPr>
-        <w:t xml:space="preserve"> Docker container, we need to</w:t>
+        <w:t xml:space="preserve"> As we cannot support an aarch64/ARM64 build of the BioAutoMATED Docker container, we need to</w:t>
       </w:r>
       <w:r>
         <w:rPr>
@@ -1580,25 +1092,7 @@
           <w:sz w:val="22"/>
           <w:szCs w:val="22"/>
         </w:rPr>
-        <w:t xml:space="preserve">best way to run x86/AMD64 architectures on M1/2 Macs was via emulation, which has extremely slow performance for </w:t>
-      </w:r>
-      <w:proofErr w:type="spellStart"/>
-      <w:r>
-        <w:rPr>
-          <w:rFonts w:ascii="Arial" w:hAnsi="Arial" w:cs="Arial"/>
-          <w:sz w:val="22"/>
-          <w:szCs w:val="22"/>
-        </w:rPr>
-        <w:t>BioAutoMATED</w:t>
-      </w:r>
-      <w:proofErr w:type="spellEnd"/>
-      <w:r>
-        <w:rPr>
-          <w:rFonts w:ascii="Arial" w:hAnsi="Arial" w:cs="Arial"/>
-          <w:sz w:val="22"/>
-          <w:szCs w:val="22"/>
-        </w:rPr>
-        <w:t xml:space="preserve"> and many other packages. This is a documented issue with Docker on M1/2 Macs, with more details </w:t>
+        <w:t xml:space="preserve">best way to run x86/AMD64 architectures on M1/2 Macs was via emulation, which has extremely slow performance for BioAutoMATED and many other packages. This is a documented issue with Docker on M1/2 Macs, with more details </w:t>
       </w:r>
       <w:hyperlink r:id="rId10" w:history="1">
         <w:r>
@@ -1617,25 +1111,7 @@
           <w:sz w:val="22"/>
           <w:szCs w:val="22"/>
         </w:rPr>
-        <w:t xml:space="preserve">. In January 2023, an experimental feature was enabled to run x64/AMD64 architectures on M1/2 Macs via Rosetta virtualization. This is not as fast as natively running </w:t>
-      </w:r>
-      <w:proofErr w:type="spellStart"/>
-      <w:r>
-        <w:rPr>
-          <w:rFonts w:ascii="Arial" w:hAnsi="Arial" w:cs="Arial"/>
-          <w:sz w:val="22"/>
-          <w:szCs w:val="22"/>
-        </w:rPr>
-        <w:t>BioAutoMATED</w:t>
-      </w:r>
-      <w:proofErr w:type="spellEnd"/>
-      <w:r>
-        <w:rPr>
-          <w:rFonts w:ascii="Arial" w:hAnsi="Arial" w:cs="Arial"/>
-          <w:sz w:val="22"/>
-          <w:szCs w:val="22"/>
-        </w:rPr>
-        <w:t xml:space="preserve"> (again, consistent with reports</w:t>
+        <w:t>. In January 2023, an experimental feature was enabled to run x64/AMD64 architectures on M1/2 Macs via Rosetta virtualization. This is not as fast as natively running BioAutoMATED (again, consistent with reports</w:t>
       </w:r>
       <w:r>
         <w:rPr>
@@ -1705,15 +1181,7 @@
           <w:sz w:val="22"/>
           <w:szCs w:val="22"/>
         </w:rPr>
-        <w:t xml:space="preserve">M1/2 Mac users should go into the Features in Development selection and select “Use Rosetta for x86/amd64 emulation on Apple Silicon”. </w:t>
-      </w:r>
-      <w:r>
-        <w:rPr>
-          <w:rFonts w:ascii="Arial" w:hAnsi="Arial" w:cs="Arial"/>
-          <w:sz w:val="22"/>
-          <w:szCs w:val="22"/>
-        </w:rPr>
-        <w:t>Note that to see this option, you must have Mac OS Ventura</w:t>
+        <w:t>M1/2 Mac users should go into the Features in Development selection and select “Use Rosetta for x86/amd64 emulation on Apple Silicon”. Note that to see this option, you must have Mac OS Ventura</w:t>
       </w:r>
       <w:r>
         <w:rPr>
@@ -1843,25 +1311,7 @@
           <w:sz w:val="22"/>
           <w:szCs w:val="22"/>
         </w:rPr>
-        <w:t xml:space="preserve">The next part of these instructions is adapted from the Docker installation instructions from the </w:t>
-      </w:r>
-      <w:proofErr w:type="spellStart"/>
-      <w:r>
-        <w:rPr>
-          <w:rFonts w:ascii="Arial" w:hAnsi="Arial" w:cs="Arial"/>
-          <w:sz w:val="22"/>
-          <w:szCs w:val="22"/>
-        </w:rPr>
-        <w:t>PyModulon</w:t>
-      </w:r>
-      <w:proofErr w:type="spellEnd"/>
-      <w:r>
-        <w:rPr>
-          <w:rFonts w:ascii="Arial" w:hAnsi="Arial" w:cs="Arial"/>
-          <w:sz w:val="22"/>
-          <w:szCs w:val="22"/>
-        </w:rPr>
-        <w:t xml:space="preserve"> package </w:t>
+        <w:t xml:space="preserve">The next part of these instructions is adapted from the Docker installation instructions from the PyModulon package </w:t>
       </w:r>
       <w:hyperlink r:id="rId12" w:history="1">
         <w:r>
@@ -1968,25 +1418,7 @@
           <w:sz w:val="22"/>
           <w:szCs w:val="22"/>
         </w:rPr>
-        <w:t xml:space="preserve">Before proceeding to the next step, make sure you do not have anything running on your IP address port 8888. We will be using this port for our </w:t>
-      </w:r>
-      <w:proofErr w:type="spellStart"/>
-      <w:r>
-        <w:rPr>
-          <w:rFonts w:ascii="Arial" w:hAnsi="Arial" w:cs="Arial"/>
-          <w:sz w:val="22"/>
-          <w:szCs w:val="22"/>
-        </w:rPr>
-        <w:t>Jupyter</w:t>
-      </w:r>
-      <w:proofErr w:type="spellEnd"/>
-      <w:r>
-        <w:rPr>
-          <w:rFonts w:ascii="Arial" w:hAnsi="Arial" w:cs="Arial"/>
-          <w:sz w:val="22"/>
-          <w:szCs w:val="22"/>
-        </w:rPr>
-        <w:t xml:space="preserve"> notebook</w:t>
+        <w:t>Before proceeding to the next step, make sure you do not have anything running on your IP address port 8888. We will be using this port for our Jupyter notebook</w:t>
       </w:r>
       <w:r>
         <w:rPr>
@@ -2063,27 +1495,8 @@
           <w:sz w:val="20"/>
           <w:szCs w:val="20"/>
         </w:rPr>
-        <w:t xml:space="preserve">docker pull </w:t>
-      </w:r>
-      <w:proofErr w:type="spellStart"/>
-      <w:r>
-        <w:rPr>
-          <w:rFonts w:ascii="Monaco" w:hAnsi="Monaco" w:cs="Arial"/>
-          <w:sz w:val="20"/>
-          <w:szCs w:val="20"/>
-        </w:rPr>
-        <w:t>jackievaleri</w:t>
-      </w:r>
-      <w:proofErr w:type="spellEnd"/>
-      <w:r>
-        <w:rPr>
-          <w:rFonts w:ascii="Monaco" w:hAnsi="Monaco" w:cs="Arial"/>
-          <w:sz w:val="20"/>
-          <w:szCs w:val="20"/>
-        </w:rPr>
-        <w:t>/</w:t>
-      </w:r>
-      <w:proofErr w:type="gramStart"/>
+        <w:t>docker pull jackievaleri/</w:t>
+      </w:r>
       <w:r>
         <w:rPr>
           <w:rFonts w:ascii="Monaco" w:hAnsi="Monaco" w:cs="Arial"/>
@@ -2100,14 +1513,13 @@
         </w:rPr>
         <w:t>:v</w:t>
       </w:r>
-      <w:proofErr w:type="gramEnd"/>
-      <w:r>
-        <w:rPr>
-          <w:rFonts w:ascii="Monaco" w:hAnsi="Monaco" w:cs="Arial"/>
-          <w:sz w:val="20"/>
-          <w:szCs w:val="20"/>
-        </w:rPr>
-        <w:t>4</w:t>
+      <w:r>
+        <w:rPr>
+          <w:rFonts w:ascii="Monaco" w:hAnsi="Monaco" w:cs="Arial"/>
+          <w:sz w:val="20"/>
+          <w:szCs w:val="20"/>
+        </w:rPr>
+        <w:t>5</w:t>
       </w:r>
     </w:p>
     <w:p>
@@ -2137,27 +1549,8 @@
           <w:sz w:val="22"/>
           <w:szCs w:val="22"/>
         </w:rPr>
-        <w:t>docker.io/</w:t>
-      </w:r>
-      <w:proofErr w:type="spellStart"/>
-      <w:r>
-        <w:rPr>
-          <w:rFonts w:ascii="Arial" w:hAnsi="Arial" w:cs="Arial"/>
-          <w:sz w:val="22"/>
-          <w:szCs w:val="22"/>
-        </w:rPr>
-        <w:t>jackievaleri</w:t>
-      </w:r>
-      <w:proofErr w:type="spellEnd"/>
-      <w:r>
-        <w:rPr>
-          <w:rFonts w:ascii="Arial" w:hAnsi="Arial" w:cs="Arial"/>
-          <w:sz w:val="22"/>
-          <w:szCs w:val="22"/>
-        </w:rPr>
-        <w:t>/</w:t>
-      </w:r>
-      <w:proofErr w:type="gramStart"/>
+        <w:t>docker.io/jackievaleri/</w:t>
+      </w:r>
       <w:r>
         <w:rPr>
           <w:rFonts w:ascii="Monaco" w:hAnsi="Monaco" w:cs="Arial"/>
@@ -2174,14 +1567,13 @@
         </w:rPr>
         <w:t>:v</w:t>
       </w:r>
-      <w:proofErr w:type="gramEnd"/>
-      <w:r>
-        <w:rPr>
-          <w:rFonts w:ascii="Arial" w:hAnsi="Arial" w:cs="Arial"/>
-          <w:sz w:val="22"/>
-          <w:szCs w:val="22"/>
-        </w:rPr>
-        <w:t>4</w:t>
+      <w:r>
+        <w:rPr>
+          <w:rFonts w:ascii="Arial" w:hAnsi="Arial" w:cs="Arial"/>
+          <w:sz w:val="22"/>
+          <w:szCs w:val="22"/>
+        </w:rPr>
+        <w:t>5</w:t>
       </w:r>
       <w:r>
         <w:rPr>
@@ -2219,25 +1611,7 @@
           <w:sz w:val="20"/>
           <w:szCs w:val="20"/>
         </w:rPr>
-        <w:t>docker run -</w:t>
-      </w:r>
-      <w:proofErr w:type="spellStart"/>
-      <w:r>
-        <w:rPr>
-          <w:rFonts w:ascii="Monaco" w:hAnsi="Monaco" w:cs="Arial"/>
-          <w:sz w:val="20"/>
-          <w:szCs w:val="20"/>
-        </w:rPr>
-        <w:t>dp</w:t>
-      </w:r>
-      <w:proofErr w:type="spellEnd"/>
-      <w:r>
-        <w:rPr>
-          <w:rFonts w:ascii="Monaco" w:hAnsi="Monaco" w:cs="Arial"/>
-          <w:sz w:val="20"/>
-          <w:szCs w:val="20"/>
-        </w:rPr>
-        <w:t xml:space="preserve"> 8888:8888</w:t>
+        <w:t>docker run -dp 8888:8888</w:t>
       </w:r>
       <w:r>
         <w:rPr>
@@ -2253,27 +1627,8 @@
           <w:sz w:val="20"/>
           <w:szCs w:val="20"/>
         </w:rPr>
-        <w:t>docker.io/</w:t>
-      </w:r>
-      <w:proofErr w:type="spellStart"/>
-      <w:r>
-        <w:rPr>
-          <w:rFonts w:ascii="Monaco" w:hAnsi="Monaco" w:cs="Arial"/>
-          <w:sz w:val="20"/>
-          <w:szCs w:val="20"/>
-        </w:rPr>
-        <w:t>jackievaleri</w:t>
-      </w:r>
-      <w:proofErr w:type="spellEnd"/>
-      <w:r>
-        <w:rPr>
-          <w:rFonts w:ascii="Monaco" w:hAnsi="Monaco" w:cs="Arial"/>
-          <w:sz w:val="20"/>
-          <w:szCs w:val="20"/>
-        </w:rPr>
-        <w:t>/</w:t>
-      </w:r>
-      <w:proofErr w:type="gramStart"/>
+        <w:t>docker.io/jackievaleri/</w:t>
+      </w:r>
       <w:r>
         <w:rPr>
           <w:rFonts w:ascii="Monaco" w:hAnsi="Monaco" w:cs="Arial"/>
@@ -2290,14 +1645,13 @@
         </w:rPr>
         <w:t>:v</w:t>
       </w:r>
-      <w:proofErr w:type="gramEnd"/>
-      <w:r>
-        <w:rPr>
-          <w:rFonts w:ascii="Monaco" w:hAnsi="Monaco" w:cs="Arial"/>
-          <w:sz w:val="20"/>
-          <w:szCs w:val="20"/>
-        </w:rPr>
-        <w:t>4</w:t>
+      <w:r>
+        <w:rPr>
+          <w:rFonts w:ascii="Monaco" w:hAnsi="Monaco" w:cs="Arial"/>
+          <w:sz w:val="20"/>
+          <w:szCs w:val="20"/>
+        </w:rPr>
+        <w:t>5</w:t>
       </w:r>
       <w:r>
         <w:rPr>
@@ -2397,9 +1751,8 @@
           <w:sz w:val="22"/>
           <w:szCs w:val="22"/>
         </w:rPr>
-        <w:t>The requested image's platform (</w:t>
-      </w:r>
-      <w:proofErr w:type="spellStart"/>
+        <w:t>The requested image's platform (linux/amd64) does not match the detected host platform (linux/arm64/v8)</w:t>
+      </w:r>
       <w:r>
         <w:rPr>
           <w:rFonts w:ascii="Arial" w:eastAsiaTheme="minorHAnsi" w:hAnsi="Arial" w:cs="Arial"/>
@@ -2407,9 +1760,8 @@
           <w:sz w:val="22"/>
           <w:szCs w:val="22"/>
         </w:rPr>
-        <w:t>linux</w:t>
-      </w:r>
-      <w:proofErr w:type="spellEnd"/>
+        <w:t>”</w:t>
+      </w:r>
       <w:r>
         <w:rPr>
           <w:rFonts w:ascii="Arial" w:eastAsiaTheme="minorHAnsi" w:hAnsi="Arial" w:cs="Arial"/>
@@ -2417,9 +1769,8 @@
           <w:sz w:val="22"/>
           <w:szCs w:val="22"/>
         </w:rPr>
-        <w:t>/amd64) does not match the detected host platform (</w:t>
-      </w:r>
-      <w:proofErr w:type="spellStart"/>
+        <w:t xml:space="preserve">. </w:t>
+      </w:r>
       <w:r>
         <w:rPr>
           <w:rFonts w:ascii="Arial" w:eastAsiaTheme="minorHAnsi" w:hAnsi="Arial" w:cs="Arial"/>
@@ -2427,9 +1778,8 @@
           <w:sz w:val="22"/>
           <w:szCs w:val="22"/>
         </w:rPr>
-        <w:t>linux</w:t>
-      </w:r>
-      <w:proofErr w:type="spellEnd"/>
+        <w:t>Th</w:t>
+      </w:r>
       <w:r>
         <w:rPr>
           <w:rFonts w:ascii="Arial" w:eastAsiaTheme="minorHAnsi" w:hAnsi="Arial" w:cs="Arial"/>
@@ -2437,42 +1787,6 @@
           <w:sz w:val="22"/>
           <w:szCs w:val="22"/>
         </w:rPr>
-        <w:t>/arm64/v8)</w:t>
-      </w:r>
-      <w:r>
-        <w:rPr>
-          <w:rFonts w:ascii="Arial" w:eastAsiaTheme="minorHAnsi" w:hAnsi="Arial" w:cs="Arial"/>
-          <w:color w:val="000000" w:themeColor="text1"/>
-          <w:sz w:val="22"/>
-          <w:szCs w:val="22"/>
-        </w:rPr>
-        <w:t>”</w:t>
-      </w:r>
-      <w:r>
-        <w:rPr>
-          <w:rFonts w:ascii="Arial" w:eastAsiaTheme="minorHAnsi" w:hAnsi="Arial" w:cs="Arial"/>
-          <w:color w:val="000000" w:themeColor="text1"/>
-          <w:sz w:val="22"/>
-          <w:szCs w:val="22"/>
-        </w:rPr>
-        <w:t xml:space="preserve">. </w:t>
-      </w:r>
-      <w:r>
-        <w:rPr>
-          <w:rFonts w:ascii="Arial" w:eastAsiaTheme="minorHAnsi" w:hAnsi="Arial" w:cs="Arial"/>
-          <w:color w:val="000000" w:themeColor="text1"/>
-          <w:sz w:val="22"/>
-          <w:szCs w:val="22"/>
-        </w:rPr>
-        <w:t>Th</w:t>
-      </w:r>
-      <w:r>
-        <w:rPr>
-          <w:rFonts w:ascii="Arial" w:eastAsiaTheme="minorHAnsi" w:hAnsi="Arial" w:cs="Arial"/>
-          <w:color w:val="000000" w:themeColor="text1"/>
-          <w:sz w:val="22"/>
-          <w:szCs w:val="22"/>
-        </w:rPr>
         <w:t>is relates to the issue raised in point #2.</w:t>
       </w:r>
     </w:p>
@@ -2512,25 +1826,7 @@
           <w:sz w:val="22"/>
           <w:szCs w:val="22"/>
         </w:rPr>
-        <w:t xml:space="preserve">docker </w:t>
-      </w:r>
-      <w:proofErr w:type="spellStart"/>
-      <w:r>
-        <w:rPr>
-          <w:rFonts w:ascii="Monaco" w:hAnsi="Monaco" w:cs="Arial"/>
-          <w:sz w:val="22"/>
-          <w:szCs w:val="22"/>
-        </w:rPr>
-        <w:t>ps</w:t>
-      </w:r>
-      <w:proofErr w:type="spellEnd"/>
-      <w:r>
-        <w:rPr>
-          <w:rFonts w:ascii="Monaco" w:hAnsi="Monaco" w:cs="Arial"/>
-          <w:sz w:val="22"/>
-          <w:szCs w:val="22"/>
-        </w:rPr>
-        <w:t xml:space="preserve"> -a</w:t>
+        <w:t>docker ps -a</w:t>
       </w:r>
       <w:r>
         <w:rPr>
@@ -2599,25 +1895,7 @@
           <w:sz w:val="22"/>
           <w:szCs w:val="22"/>
         </w:rPr>
-        <w:t xml:space="preserve">Then, </w:t>
-      </w:r>
-      <w:proofErr w:type="gramStart"/>
-      <w:r>
-        <w:rPr>
-          <w:rFonts w:ascii="Arial" w:hAnsi="Arial" w:cs="Arial"/>
-          <w:sz w:val="22"/>
-          <w:szCs w:val="22"/>
-        </w:rPr>
-        <w:t>open up</w:t>
-      </w:r>
-      <w:proofErr w:type="gramEnd"/>
-      <w:r>
-        <w:rPr>
-          <w:rFonts w:ascii="Arial" w:hAnsi="Arial" w:cs="Arial"/>
-          <w:sz w:val="22"/>
-          <w:szCs w:val="22"/>
-        </w:rPr>
-        <w:t xml:space="preserve"> the</w:t>
+        <w:t>Then, open up the</w:t>
       </w:r>
       <w:r>
         <w:rPr>
@@ -2673,19 +1951,8 @@
           <w:sz w:val="22"/>
           <w:szCs w:val="22"/>
         </w:rPr>
-        <w:t xml:space="preserve"> </w:t>
-      </w:r>
-      <w:proofErr w:type="spellStart"/>
-      <w:r>
-        <w:rPr>
-          <w:rFonts w:ascii="Arial" w:hAnsi="Arial" w:cs="Arial"/>
-          <w:color w:val="000000" w:themeColor="text1"/>
-          <w:sz w:val="22"/>
-          <w:szCs w:val="22"/>
-        </w:rPr>
-        <w:t>BioAutoMATED</w:t>
-      </w:r>
-      <w:proofErr w:type="spellEnd"/>
+        <w:t xml:space="preserve"> BioAutoMATED</w:t>
+      </w:r>
       <w:r>
         <w:t>/.</w:t>
       </w:r>
@@ -2761,19 +2028,8 @@
           <w:sz w:val="22"/>
           <w:szCs w:val="22"/>
         </w:rPr>
-        <w:t xml:space="preserve">GitHub Download &amp; </w:t>
-      </w:r>
-      <w:proofErr w:type="spellStart"/>
-      <w:r>
-        <w:rPr>
-          <w:rFonts w:ascii="Arial" w:hAnsi="Arial" w:cs="Arial"/>
-          <w:b/>
-          <w:sz w:val="22"/>
-          <w:szCs w:val="22"/>
-        </w:rPr>
-        <w:t>Conda</w:t>
-      </w:r>
-      <w:proofErr w:type="spellEnd"/>
+        <w:t>GitHub Download &amp; Conda</w:t>
+      </w:r>
       <w:r>
         <w:rPr>
           <w:rFonts w:ascii="Arial" w:hAnsi="Arial" w:cs="Arial"/>
@@ -2878,7 +2134,6 @@
         </w:rPr>
         <w:t xml:space="preserve">.git </w:t>
       </w:r>
-      <w:proofErr w:type="spellStart"/>
       <w:r>
         <w:rPr>
           <w:rFonts w:ascii="Menlo" w:hAnsi="Menlo" w:cs="Menlo"/>
@@ -2888,7 +2143,6 @@
         </w:rPr>
         <w:t>BioAutoMATED</w:t>
       </w:r>
-      <w:proofErr w:type="spellEnd"/>
     </w:p>
     <w:p>
       <w:pPr>
@@ -2923,25 +2177,7 @@
           <w:sz w:val="22"/>
           <w:szCs w:val="22"/>
         </w:rPr>
-        <w:t xml:space="preserve">If you do not already have </w:t>
-      </w:r>
-      <w:proofErr w:type="spellStart"/>
-      <w:r>
-        <w:rPr>
-          <w:rFonts w:ascii="Arial" w:hAnsi="Arial" w:cs="Arial"/>
-          <w:sz w:val="22"/>
-          <w:szCs w:val="22"/>
-        </w:rPr>
-        <w:t>conda</w:t>
-      </w:r>
-      <w:proofErr w:type="spellEnd"/>
-      <w:r>
-        <w:rPr>
-          <w:rFonts w:ascii="Arial" w:hAnsi="Arial" w:cs="Arial"/>
-          <w:sz w:val="22"/>
-          <w:szCs w:val="22"/>
-        </w:rPr>
-        <w:t xml:space="preserve">, install Anaconda and add it to your path. For example, </w:t>
+        <w:t xml:space="preserve">If you do not already have conda, install Anaconda and add it to your path. For example, </w:t>
       </w:r>
     </w:p>
     <w:p>
@@ -2957,7 +2193,6 @@
           <w:szCs w:val="20"/>
         </w:rPr>
       </w:pPr>
-      <w:proofErr w:type="spellStart"/>
       <w:r>
         <w:rPr>
           <w:rFonts w:ascii="Monaco" w:eastAsia="Courier New" w:hAnsi="Monaco" w:cs="Arial"/>
@@ -2966,35 +2201,18 @@
         </w:rPr>
         <w:t>wget</w:t>
       </w:r>
-      <w:proofErr w:type="spellEnd"/>
-      <w:r>
-        <w:fldChar w:fldCharType="begin"/>
-      </w:r>
-      <w:r>
-        <w:instrText xml:space="preserve"> HYPERLINK "http://repo.continuum.io/archive/Anaconda3-5.3.1-Linux-x86_64.sh" \h </w:instrText>
-      </w:r>
-      <w:r>
-        <w:fldChar w:fldCharType="separate"/>
-      </w:r>
-      <w:r>
-        <w:rPr>
-          <w:rStyle w:val="Hyperlink"/>
-          <w:rFonts w:ascii="Monaco" w:eastAsia="Courier New" w:hAnsi="Monaco" w:cs="Arial"/>
-          <w:sz w:val="20"/>
-          <w:szCs w:val="20"/>
-        </w:rPr>
-        <w:t xml:space="preserve"> </w:t>
-      </w:r>
-      <w:r>
-        <w:rPr>
-          <w:rStyle w:val="Hyperlink"/>
-          <w:rFonts w:ascii="Monaco" w:eastAsia="Courier New" w:hAnsi="Monaco" w:cs="Arial"/>
-          <w:sz w:val="20"/>
-          <w:szCs w:val="20"/>
-        </w:rPr>
-        <w:fldChar w:fldCharType="end"/>
-      </w:r>
       <w:hyperlink r:id="rId14">
+        <w:r>
+          <w:rPr>
+            <w:rStyle w:val="Hyperlink"/>
+            <w:rFonts w:ascii="Monaco" w:eastAsia="Courier New" w:hAnsi="Monaco" w:cs="Arial"/>
+            <w:sz w:val="20"/>
+            <w:szCs w:val="20"/>
+          </w:rPr>
+          <w:t xml:space="preserve"> </w:t>
+        </w:r>
+      </w:hyperlink>
+      <w:hyperlink r:id="rId15">
         <w:r>
           <w:rPr>
             <w:rStyle w:val="Hyperlink"/>
@@ -3019,23 +2237,13 @@
           <w:szCs w:val="20"/>
         </w:rPr>
       </w:pPr>
-      <w:proofErr w:type="spellStart"/>
       <w:r>
         <w:rPr>
           <w:rFonts w:ascii="Monaco" w:eastAsia="Courier New" w:hAnsi="Monaco" w:cs="Arial"/>
           <w:sz w:val="20"/>
           <w:szCs w:val="20"/>
         </w:rPr>
-        <w:t>sudo</w:t>
-      </w:r>
-      <w:proofErr w:type="spellEnd"/>
-      <w:r>
-        <w:rPr>
-          <w:rFonts w:ascii="Monaco" w:eastAsia="Courier New" w:hAnsi="Monaco" w:cs="Arial"/>
-          <w:sz w:val="20"/>
-          <w:szCs w:val="20"/>
-        </w:rPr>
-        <w:t xml:space="preserve"> bash Anaconda3-5.3.1-Linux-x86_64.sh</w:t>
+        <w:t>sudo bash Anaconda3-5.3.1-Linux-x86_64.sh</w:t>
       </w:r>
     </w:p>
     <w:p>
@@ -3057,25 +2265,7 @@
           <w:sz w:val="20"/>
           <w:szCs w:val="20"/>
         </w:rPr>
-        <w:t>export PATH=~/anaconda3/</w:t>
-      </w:r>
-      <w:proofErr w:type="gramStart"/>
-      <w:r>
-        <w:rPr>
-          <w:rFonts w:ascii="Monaco" w:eastAsia="Consolas" w:hAnsi="Monaco" w:cs="Arial"/>
-          <w:sz w:val="20"/>
-          <w:szCs w:val="20"/>
-        </w:rPr>
-        <w:t>bin:$</w:t>
-      </w:r>
-      <w:proofErr w:type="gramEnd"/>
-      <w:r>
-        <w:rPr>
-          <w:rFonts w:ascii="Monaco" w:eastAsia="Consolas" w:hAnsi="Monaco" w:cs="Arial"/>
-          <w:sz w:val="20"/>
-          <w:szCs w:val="20"/>
-        </w:rPr>
-        <w:t>PATH</w:t>
+        <w:t>export PATH=~/anaconda3/bin:$PATH</w:t>
       </w:r>
     </w:p>
     <w:p>
@@ -3097,28 +2287,8 @@
           <w:sz w:val="20"/>
           <w:szCs w:val="20"/>
         </w:rPr>
-        <w:t>vim ~</w:t>
-      </w:r>
-      <w:proofErr w:type="gramStart"/>
-      <w:r>
-        <w:rPr>
-          <w:rFonts w:ascii="Monaco" w:eastAsia="Courier New" w:hAnsi="Monaco" w:cs="Arial"/>
-          <w:sz w:val="20"/>
-          <w:szCs w:val="20"/>
-        </w:rPr>
-        <w:t>/.</w:t>
-      </w:r>
-      <w:proofErr w:type="spellStart"/>
-      <w:r>
-        <w:rPr>
-          <w:rFonts w:ascii="Monaco" w:eastAsia="Courier New" w:hAnsi="Monaco" w:cs="Arial"/>
-          <w:sz w:val="20"/>
-          <w:szCs w:val="20"/>
-        </w:rPr>
-        <w:t>bashrc</w:t>
-      </w:r>
-      <w:proofErr w:type="spellEnd"/>
-      <w:proofErr w:type="gramEnd"/>
+        <w:t>vim ~/.bashrc</w:t>
+      </w:r>
       <w:r>
         <w:rPr>
           <w:rFonts w:ascii="Arial" w:eastAsia="Courier New" w:hAnsi="Arial" w:cs="Arial"/>
@@ -3163,28 +2333,8 @@
           <w:sz w:val="20"/>
           <w:szCs w:val="20"/>
         </w:rPr>
-        <w:t>source ~</w:t>
-      </w:r>
-      <w:proofErr w:type="gramStart"/>
-      <w:r>
-        <w:rPr>
-          <w:rFonts w:ascii="Monaco" w:eastAsia="Courier New" w:hAnsi="Monaco" w:cs="Arial"/>
-          <w:sz w:val="20"/>
-          <w:szCs w:val="20"/>
-        </w:rPr>
-        <w:t>/.</w:t>
-      </w:r>
-      <w:proofErr w:type="spellStart"/>
-      <w:r>
-        <w:rPr>
-          <w:rFonts w:ascii="Monaco" w:eastAsia="Courier New" w:hAnsi="Monaco" w:cs="Arial"/>
-          <w:sz w:val="20"/>
-          <w:szCs w:val="20"/>
-        </w:rPr>
-        <w:t>bashrc</w:t>
-      </w:r>
-      <w:proofErr w:type="spellEnd"/>
-      <w:proofErr w:type="gramEnd"/>
+        <w:t>source ~/.bashrc</w:t>
+      </w:r>
       <w:r>
         <w:rPr>
           <w:rFonts w:ascii="Arial" w:eastAsia="Courier New" w:hAnsi="Arial" w:cs="Arial"/>
@@ -3215,23 +2365,13 @@
         </w:rPr>
         <w:t xml:space="preserve">Check that the install worked by trying: </w:t>
       </w:r>
-      <w:proofErr w:type="spellStart"/>
       <w:r>
         <w:rPr>
           <w:rFonts w:ascii="Monaco" w:eastAsia="Courier New" w:hAnsi="Monaco" w:cs="Arial"/>
           <w:sz w:val="20"/>
           <w:szCs w:val="20"/>
         </w:rPr>
-        <w:t>conda</w:t>
-      </w:r>
-      <w:proofErr w:type="spellEnd"/>
-      <w:r>
-        <w:rPr>
-          <w:rFonts w:ascii="Monaco" w:eastAsia="Courier New" w:hAnsi="Monaco" w:cs="Arial"/>
-          <w:sz w:val="20"/>
-          <w:szCs w:val="20"/>
-        </w:rPr>
-        <w:t xml:space="preserve"> –version</w:t>
+        <w:t>conda –version</w:t>
       </w:r>
       <w:r>
         <w:rPr>
@@ -3239,25 +2379,7 @@
           <w:sz w:val="22"/>
           <w:szCs w:val="22"/>
         </w:rPr>
-        <w:t xml:space="preserve">. There should be an output with your </w:t>
-      </w:r>
-      <w:proofErr w:type="spellStart"/>
-      <w:r>
-        <w:rPr>
-          <w:rFonts w:ascii="Arial" w:eastAsia="Courier New" w:hAnsi="Arial" w:cs="Arial"/>
-          <w:sz w:val="22"/>
-          <w:szCs w:val="22"/>
-        </w:rPr>
-        <w:t>conda</w:t>
-      </w:r>
-      <w:proofErr w:type="spellEnd"/>
-      <w:r>
-        <w:rPr>
-          <w:rFonts w:ascii="Arial" w:eastAsia="Courier New" w:hAnsi="Arial" w:cs="Arial"/>
-          <w:sz w:val="22"/>
-          <w:szCs w:val="22"/>
-        </w:rPr>
-        <w:t xml:space="preserve"> version.</w:t>
+        <w:t>. There should be an output with your conda version.</w:t>
       </w:r>
     </w:p>
     <w:p>
@@ -3292,23 +2414,13 @@
         </w:rPr>
         <w:t xml:space="preserve">Install Python 3.7 if you do not already have it: </w:t>
       </w:r>
-      <w:proofErr w:type="spellStart"/>
       <w:r>
         <w:rPr>
           <w:rFonts w:ascii="Monaco" w:eastAsia="Consolas" w:hAnsi="Monaco" w:cs="Arial"/>
           <w:sz w:val="20"/>
           <w:szCs w:val="20"/>
         </w:rPr>
-        <w:t>conda</w:t>
-      </w:r>
-      <w:proofErr w:type="spellEnd"/>
-      <w:r>
-        <w:rPr>
-          <w:rFonts w:ascii="Monaco" w:eastAsia="Consolas" w:hAnsi="Monaco" w:cs="Arial"/>
-          <w:sz w:val="20"/>
-          <w:szCs w:val="20"/>
-        </w:rPr>
-        <w:t xml:space="preserve"> install -c anaconda python=3.7</w:t>
+        <w:t>conda install -c anaconda python=3.7</w:t>
       </w:r>
     </w:p>
     <w:p>
@@ -3364,25 +2476,7 @@
           <w:sz w:val="22"/>
           <w:szCs w:val="22"/>
         </w:rPr>
-        <w:t xml:space="preserve"> from the </w:t>
-      </w:r>
-      <w:proofErr w:type="spellStart"/>
-      <w:r>
-        <w:rPr>
-          <w:rFonts w:ascii="Arial" w:hAnsi="Arial" w:cs="Arial"/>
-          <w:sz w:val="22"/>
-          <w:szCs w:val="22"/>
-        </w:rPr>
-        <w:t>environment.yml</w:t>
-      </w:r>
-      <w:proofErr w:type="spellEnd"/>
-      <w:r>
-        <w:rPr>
-          <w:rFonts w:ascii="Arial" w:hAnsi="Arial" w:cs="Arial"/>
-          <w:sz w:val="22"/>
-          <w:szCs w:val="22"/>
-        </w:rPr>
-        <w:t xml:space="preserve"> file.</w:t>
+        <w:t xml:space="preserve"> from the environment.yml file.</w:t>
       </w:r>
     </w:p>
     <w:p>
@@ -3400,41 +2494,13 @@
       </w:pPr>
       <w:bookmarkStart w:id="0" w:name="OLE_LINK1"/>
       <w:bookmarkStart w:id="1" w:name="OLE_LINK2"/>
-      <w:proofErr w:type="spellStart"/>
-      <w:r>
-        <w:rPr>
-          <w:rFonts w:ascii="Monaco" w:hAnsi="Monaco" w:cs="Arial"/>
-          <w:sz w:val="20"/>
-          <w:szCs w:val="20"/>
-        </w:rPr>
-        <w:t>conda</w:t>
-      </w:r>
-      <w:proofErr w:type="spellEnd"/>
-      <w:r>
-        <w:rPr>
-          <w:rFonts w:ascii="Monaco" w:hAnsi="Monaco" w:cs="Arial"/>
-          <w:sz w:val="20"/>
-          <w:szCs w:val="20"/>
-        </w:rPr>
-        <w:t xml:space="preserve"> env create -f </w:t>
-      </w:r>
-      <w:proofErr w:type="spellStart"/>
-      <w:r>
-        <w:rPr>
-          <w:rFonts w:ascii="Monaco" w:hAnsi="Monaco" w:cs="Arial"/>
-          <w:sz w:val="20"/>
-          <w:szCs w:val="20"/>
-        </w:rPr>
-        <w:t>environment.yml</w:t>
-      </w:r>
-      <w:proofErr w:type="spellEnd"/>
-      <w:r>
-        <w:rPr>
-          <w:rFonts w:ascii="Monaco" w:hAnsi="Monaco" w:cs="Arial"/>
-          <w:sz w:val="20"/>
-          <w:szCs w:val="20"/>
-        </w:rPr>
-        <w:t xml:space="preserve"> </w:t>
+      <w:r>
+        <w:rPr>
+          <w:rFonts w:ascii="Monaco" w:hAnsi="Monaco" w:cs="Arial"/>
+          <w:sz w:val="20"/>
+          <w:szCs w:val="20"/>
+        </w:rPr>
+        <w:t xml:space="preserve">conda env create -f environment.yml </w:t>
       </w:r>
     </w:p>
     <w:bookmarkEnd w:id="0"/>
@@ -3452,23 +2518,13 @@
           <w:szCs w:val="20"/>
         </w:rPr>
       </w:pPr>
-      <w:proofErr w:type="spellStart"/>
-      <w:r>
-        <w:rPr>
-          <w:rFonts w:ascii="Monaco" w:hAnsi="Monaco" w:cs="Arial"/>
-          <w:sz w:val="20"/>
-          <w:szCs w:val="20"/>
-        </w:rPr>
-        <w:t>conda</w:t>
-      </w:r>
-      <w:proofErr w:type="spellEnd"/>
-      <w:r>
-        <w:rPr>
-          <w:rFonts w:ascii="Monaco" w:hAnsi="Monaco" w:cs="Arial"/>
-          <w:sz w:val="20"/>
-          <w:szCs w:val="20"/>
-        </w:rPr>
-        <w:t xml:space="preserve"> activate automl_py37</w:t>
+      <w:r>
+        <w:rPr>
+          <w:rFonts w:ascii="Monaco" w:hAnsi="Monaco" w:cs="Arial"/>
+          <w:sz w:val="20"/>
+          <w:szCs w:val="20"/>
+        </w:rPr>
+        <w:t>conda activate automl_py37</w:t>
       </w:r>
     </w:p>
     <w:p>
@@ -3500,25 +2556,7 @@
           <w:sz w:val="22"/>
           <w:szCs w:val="22"/>
         </w:rPr>
-        <w:t xml:space="preserve">Finish with the last few installations that do not play well with </w:t>
-      </w:r>
-      <w:proofErr w:type="spellStart"/>
-      <w:r>
-        <w:rPr>
-          <w:rFonts w:ascii="Arial" w:hAnsi="Arial" w:cs="Arial"/>
-          <w:sz w:val="22"/>
-          <w:szCs w:val="22"/>
-        </w:rPr>
-        <w:t>conda</w:t>
-      </w:r>
-      <w:proofErr w:type="spellEnd"/>
-      <w:r>
-        <w:rPr>
-          <w:rFonts w:ascii="Arial" w:hAnsi="Arial" w:cs="Arial"/>
-          <w:sz w:val="22"/>
-          <w:szCs w:val="22"/>
-        </w:rPr>
-        <w:t>:</w:t>
+        <w:t>Finish with the last few installations that do not play well with conda:</w:t>
       </w:r>
     </w:p>
     <w:p>
@@ -3682,25 +2720,7 @@
           <w:sz w:val="20"/>
           <w:szCs w:val="20"/>
         </w:rPr>
-        <w:t xml:space="preserve">pip install </w:t>
-      </w:r>
-      <w:proofErr w:type="spellStart"/>
-      <w:r>
-        <w:rPr>
-          <w:rFonts w:ascii="Monaco" w:hAnsi="Monaco" w:cs="Arial"/>
-          <w:sz w:val="20"/>
-          <w:szCs w:val="20"/>
-        </w:rPr>
-        <w:t>autokeras</w:t>
-      </w:r>
-      <w:proofErr w:type="spellEnd"/>
-      <w:r>
-        <w:rPr>
-          <w:rFonts w:ascii="Monaco" w:hAnsi="Monaco" w:cs="Arial"/>
-          <w:sz w:val="20"/>
-          <w:szCs w:val="20"/>
-        </w:rPr>
-        <w:t>==0.4.0</w:t>
+        <w:t>pip install autokeras==0.4.0</w:t>
       </w:r>
     </w:p>
     <w:p>
@@ -3747,9 +2767,8 @@
           <w:sz w:val="20"/>
           <w:szCs w:val="20"/>
         </w:rPr>
-        <w:t xml:space="preserve">ERROR: pip's dependency resolver does not currently </w:t>
-      </w:r>
-      <w:proofErr w:type="gramStart"/>
+        <w:t>ERROR: pip's dependency resolver does not currently take into account all the packages that are installed. This behaviour is the source of the following dependency conflicts.</w:t>
+      </w:r>
       <w:r>
         <w:rPr>
           <w:rFonts w:ascii="Monaco" w:eastAsiaTheme="minorHAnsi" w:hAnsi="Monaco" w:cs="Andale Mono"/>
@@ -3757,9 +2776,8 @@
           <w:sz w:val="20"/>
           <w:szCs w:val="20"/>
         </w:rPr>
-        <w:t>take into account</w:t>
-      </w:r>
-      <w:proofErr w:type="gramEnd"/>
+        <w:t xml:space="preserve"> </w:t>
+      </w:r>
       <w:r>
         <w:rPr>
           <w:rFonts w:ascii="Monaco" w:eastAsiaTheme="minorHAnsi" w:hAnsi="Monaco" w:cs="Andale Mono"/>
@@ -3767,9 +2785,181 @@
           <w:sz w:val="20"/>
           <w:szCs w:val="20"/>
         </w:rPr>
-        <w:t xml:space="preserve"> all the packages that are installed. This </w:t>
-      </w:r>
-      <w:proofErr w:type="spellStart"/>
+        <w:t>deepswarm 0.0.10 requires scikit-learn==0.20.3, but you have scikit-learn 0.20.2 which is incompatible.</w:t>
+      </w:r>
+    </w:p>
+    <w:p>
+      <w:pPr>
+        <w:pStyle w:val="ListParagraph"/>
+        <w:numPr>
+          <w:ilvl w:val="2"/>
+          <w:numId w:val="12"/>
+        </w:numPr>
+        <w:rPr>
+          <w:rFonts w:ascii="Monaco" w:hAnsi="Monaco" w:cs="Arial"/>
+          <w:sz w:val="20"/>
+          <w:szCs w:val="20"/>
+        </w:rPr>
+      </w:pPr>
+      <w:r>
+        <w:rPr>
+          <w:rFonts w:ascii="Arial" w:hAnsi="Arial" w:cs="Arial"/>
+          <w:sz w:val="22"/>
+          <w:szCs w:val="22"/>
+          <w:highlight w:val="white"/>
+        </w:rPr>
+        <w:t xml:space="preserve">If </w:t>
+      </w:r>
+      <w:r>
+        <w:rPr>
+          <w:rFonts w:ascii="Arial" w:hAnsi="Arial" w:cs="Arial"/>
+          <w:sz w:val="22"/>
+          <w:szCs w:val="22"/>
+          <w:highlight w:val="white"/>
+        </w:rPr>
+        <w:t xml:space="preserve">you have this issue, </w:t>
+      </w:r>
+      <w:r>
+        <w:rPr>
+          <w:rFonts w:ascii="Arial" w:hAnsi="Arial" w:cs="Arial"/>
+          <w:sz w:val="22"/>
+          <w:szCs w:val="22"/>
+          <w:highlight w:val="white"/>
+        </w:rPr>
+        <w:t>you can use this instead:</w:t>
+      </w:r>
+      <w:r>
+        <w:rPr>
+          <w:rFonts w:ascii="Monaco" w:hAnsi="Monaco" w:cs="Arial"/>
+          <w:sz w:val="20"/>
+          <w:szCs w:val="20"/>
+          <w:highlight w:val="white"/>
+        </w:rPr>
+        <w:t xml:space="preserve"> </w:t>
+      </w:r>
+      <w:r>
+        <w:rPr>
+          <w:rFonts w:ascii="Monaco" w:hAnsi="Monaco" w:cs="Arial"/>
+          <w:sz w:val="20"/>
+          <w:szCs w:val="20"/>
+          <w:highlight w:val="white"/>
+        </w:rPr>
+        <w:t>pip3 install autokeras==0.4.0 --no-deps</w:t>
+      </w:r>
+    </w:p>
+    <w:p>
+      <w:pPr>
+        <w:pStyle w:val="ListParagraph"/>
+        <w:numPr>
+          <w:ilvl w:val="2"/>
+          <w:numId w:val="12"/>
+        </w:numPr>
+        <w:rPr>
+          <w:rFonts w:ascii="Arial" w:hAnsi="Arial" w:cs="Arial"/>
+          <w:sz w:val="22"/>
+          <w:szCs w:val="22"/>
+        </w:rPr>
+      </w:pPr>
+      <w:r>
+        <w:rPr>
+          <w:rFonts w:ascii="Arial" w:hAnsi="Arial" w:cs="Arial"/>
+          <w:sz w:val="22"/>
+          <w:szCs w:val="22"/>
+        </w:rPr>
+        <w:t>Go ahead and proceed – scikit-learn incompatibilities have been factored in.</w:t>
+      </w:r>
+    </w:p>
+    <w:p>
+      <w:pPr>
+        <w:pStyle w:val="ListParagraph"/>
+        <w:numPr>
+          <w:ilvl w:val="1"/>
+          <w:numId w:val="12"/>
+        </w:numPr>
+        <w:rPr>
+          <w:rFonts w:ascii="Monaco" w:hAnsi="Monaco" w:cs="Arial"/>
+          <w:sz w:val="20"/>
+          <w:szCs w:val="20"/>
+        </w:rPr>
+      </w:pPr>
+      <w:r>
+        <w:rPr>
+          <w:rFonts w:ascii="Monaco" w:hAnsi="Monaco" w:cs="Arial"/>
+          <w:sz w:val="20"/>
+          <w:szCs w:val="20"/>
+        </w:rPr>
+        <w:t>apt-get install graphviz graphviz-dev -y</w:t>
+      </w:r>
+    </w:p>
+    <w:p>
+      <w:pPr>
+        <w:pStyle w:val="ListParagraph"/>
+        <w:numPr>
+          <w:ilvl w:val="2"/>
+          <w:numId w:val="12"/>
+        </w:numPr>
+        <w:rPr>
+          <w:rFonts w:ascii="Monaco" w:hAnsi="Monaco" w:cs="Arial"/>
+          <w:sz w:val="20"/>
+          <w:szCs w:val="20"/>
+        </w:rPr>
+      </w:pPr>
+      <w:r>
+        <w:rPr>
+          <w:rFonts w:ascii="Arial" w:hAnsi="Arial" w:cs="Arial"/>
+          <w:sz w:val="22"/>
+          <w:szCs w:val="22"/>
+        </w:rPr>
+        <w:t>For Mac, okay to use</w:t>
+      </w:r>
+      <w:r>
+        <w:rPr>
+          <w:rFonts w:ascii="Arial" w:hAnsi="Arial" w:cs="Arial"/>
+          <w:sz w:val="22"/>
+          <w:szCs w:val="22"/>
+        </w:rPr>
+        <w:t>:</w:t>
+      </w:r>
+      <w:r>
+        <w:rPr>
+          <w:rFonts w:ascii="Monaco" w:hAnsi="Monaco" w:cs="Arial"/>
+          <w:sz w:val="20"/>
+          <w:szCs w:val="20"/>
+        </w:rPr>
+        <w:t xml:space="preserve"> brew install graphviz</w:t>
+      </w:r>
+    </w:p>
+    <w:p>
+      <w:pPr>
+        <w:pStyle w:val="ListParagraph"/>
+        <w:numPr>
+          <w:ilvl w:val="2"/>
+          <w:numId w:val="12"/>
+        </w:numPr>
+        <w:rPr>
+          <w:rFonts w:ascii="Monaco" w:hAnsi="Monaco" w:cs="Arial"/>
+          <w:sz w:val="20"/>
+          <w:szCs w:val="20"/>
+        </w:rPr>
+      </w:pPr>
+      <w:r>
+        <w:rPr>
+          <w:rFonts w:ascii="Arial" w:eastAsiaTheme="minorHAnsi" w:hAnsi="Arial" w:cs="Arial"/>
+          <w:color w:val="000000" w:themeColor="text1"/>
+          <w:sz w:val="22"/>
+          <w:szCs w:val="22"/>
+        </w:rPr>
+        <w:t>Note, you may see this error</w:t>
+      </w:r>
+      <w:r>
+        <w:rPr>
+          <w:rFonts w:ascii="Arial" w:eastAsiaTheme="minorHAnsi" w:hAnsi="Arial" w:cs="Arial"/>
+          <w:color w:val="000000" w:themeColor="text1"/>
+          <w:sz w:val="22"/>
+          <w:szCs w:val="22"/>
+        </w:rPr>
+        <w:t xml:space="preserve">: </w:t>
+      </w:r>
       <w:r>
         <w:rPr>
           <w:rFonts w:ascii="Monaco" w:eastAsiaTheme="minorHAnsi" w:hAnsi="Monaco" w:cs="Andale Mono"/>
@@ -3777,46 +2967,7 @@
           <w:sz w:val="20"/>
           <w:szCs w:val="20"/>
         </w:rPr>
-        <w:t>behaviour</w:t>
-      </w:r>
-      <w:proofErr w:type="spellEnd"/>
-      <w:r>
-        <w:rPr>
-          <w:rFonts w:ascii="Monaco" w:eastAsiaTheme="minorHAnsi" w:hAnsi="Monaco" w:cs="Andale Mono"/>
-          <w:color w:val="000000" w:themeColor="text1"/>
-          <w:sz w:val="20"/>
-          <w:szCs w:val="20"/>
-        </w:rPr>
-        <w:t xml:space="preserve"> is the source of the following dependency conflicts.</w:t>
-      </w:r>
-      <w:r>
-        <w:rPr>
-          <w:rFonts w:ascii="Monaco" w:eastAsiaTheme="minorHAnsi" w:hAnsi="Monaco" w:cs="Andale Mono"/>
-          <w:color w:val="000000" w:themeColor="text1"/>
-          <w:sz w:val="20"/>
-          <w:szCs w:val="20"/>
-        </w:rPr>
-        <w:t xml:space="preserve"> </w:t>
-      </w:r>
-      <w:proofErr w:type="spellStart"/>
-      <w:r>
-        <w:rPr>
-          <w:rFonts w:ascii="Monaco" w:eastAsiaTheme="minorHAnsi" w:hAnsi="Monaco" w:cs="Andale Mono"/>
-          <w:color w:val="000000" w:themeColor="text1"/>
-          <w:sz w:val="20"/>
-          <w:szCs w:val="20"/>
-        </w:rPr>
-        <w:t>deepswarm</w:t>
-      </w:r>
-      <w:proofErr w:type="spellEnd"/>
-      <w:r>
-        <w:rPr>
-          <w:rFonts w:ascii="Monaco" w:eastAsiaTheme="minorHAnsi" w:hAnsi="Monaco" w:cs="Andale Mono"/>
-          <w:color w:val="000000" w:themeColor="text1"/>
-          <w:sz w:val="20"/>
-          <w:szCs w:val="20"/>
-        </w:rPr>
-        <w:t xml:space="preserve"> 0.0.10 requires scikit-learn==0.20.3, but you have scikit-learn 0.20.2 which is incompatible.</w:t>
+        <w:t>Error: Failed to download resource "libpng"</w:t>
       </w:r>
     </w:p>
     <w:p>
@@ -3834,90 +2985,75 @@
       </w:pPr>
       <w:r>
         <w:rPr>
-          <w:rFonts w:ascii="Arial" w:hAnsi="Arial" w:cs="Arial"/>
-          <w:sz w:val="22"/>
-          <w:szCs w:val="22"/>
-          <w:highlight w:val="white"/>
-        </w:rPr>
-        <w:t xml:space="preserve">If </w:t>
-      </w:r>
-      <w:r>
-        <w:rPr>
-          <w:rFonts w:ascii="Arial" w:hAnsi="Arial" w:cs="Arial"/>
-          <w:sz w:val="22"/>
-          <w:szCs w:val="22"/>
-          <w:highlight w:val="white"/>
-        </w:rPr>
-        <w:t xml:space="preserve">you have this issue, </w:t>
-      </w:r>
-      <w:r>
-        <w:rPr>
-          <w:rFonts w:ascii="Arial" w:hAnsi="Arial" w:cs="Arial"/>
-          <w:sz w:val="22"/>
-          <w:szCs w:val="22"/>
-          <w:highlight w:val="white"/>
-        </w:rPr>
-        <w:t>you can use this instead:</w:t>
-      </w:r>
-      <w:r>
-        <w:rPr>
-          <w:rFonts w:ascii="Monaco" w:hAnsi="Monaco" w:cs="Arial"/>
-          <w:sz w:val="20"/>
-          <w:szCs w:val="20"/>
-          <w:highlight w:val="white"/>
+          <w:rFonts w:ascii="Arial" w:eastAsiaTheme="minorHAnsi" w:hAnsi="Arial" w:cs="Arial"/>
+          <w:color w:val="000000" w:themeColor="text1"/>
+          <w:sz w:val="22"/>
+          <w:szCs w:val="22"/>
+        </w:rPr>
+        <w:t xml:space="preserve">If you see this </w:t>
+      </w:r>
+      <w:r>
+        <w:rPr>
+          <w:rFonts w:ascii="Arial" w:eastAsiaTheme="minorHAnsi" w:hAnsi="Arial" w:cs="Arial"/>
+          <w:color w:val="000000" w:themeColor="text1"/>
+          <w:sz w:val="22"/>
+          <w:szCs w:val="22"/>
+        </w:rPr>
+        <w:t>error,</w:t>
+      </w:r>
+      <w:r>
+        <w:rPr>
+          <w:rFonts w:ascii="Arial" w:eastAsiaTheme="minorHAnsi" w:hAnsi="Arial" w:cs="Arial"/>
+          <w:color w:val="000000" w:themeColor="text1"/>
+          <w:sz w:val="22"/>
+          <w:szCs w:val="22"/>
+        </w:rPr>
+        <w:t xml:space="preserve"> you can </w:t>
+      </w:r>
+      <w:r>
+        <w:rPr>
+          <w:rFonts w:ascii="Arial" w:eastAsiaTheme="minorHAnsi" w:hAnsi="Arial" w:cs="Arial"/>
+          <w:color w:val="000000" w:themeColor="text1"/>
+          <w:sz w:val="22"/>
+          <w:szCs w:val="22"/>
+        </w:rPr>
+        <w:t>use</w:t>
+      </w:r>
+      <w:r>
+        <w:rPr>
+          <w:rFonts w:ascii="Arial" w:eastAsiaTheme="minorHAnsi" w:hAnsi="Arial" w:cs="Arial"/>
+          <w:color w:val="000000" w:themeColor="text1"/>
+          <w:sz w:val="22"/>
+          <w:szCs w:val="22"/>
         </w:rPr>
         <w:t xml:space="preserve"> </w:t>
       </w:r>
       <w:r>
         <w:rPr>
-          <w:rFonts w:ascii="Monaco" w:hAnsi="Monaco" w:cs="Arial"/>
-          <w:sz w:val="20"/>
-          <w:szCs w:val="20"/>
-          <w:highlight w:val="white"/>
-        </w:rPr>
-        <w:t xml:space="preserve">pip3 install </w:t>
-      </w:r>
-      <w:proofErr w:type="spellStart"/>
-      <w:r>
-        <w:rPr>
-          <w:rFonts w:ascii="Monaco" w:hAnsi="Monaco" w:cs="Arial"/>
-          <w:sz w:val="20"/>
-          <w:szCs w:val="20"/>
-          <w:highlight w:val="white"/>
-        </w:rPr>
-        <w:t>autokeras</w:t>
-      </w:r>
-      <w:proofErr w:type="spellEnd"/>
-      <w:r>
-        <w:rPr>
-          <w:rFonts w:ascii="Monaco" w:hAnsi="Monaco" w:cs="Arial"/>
-          <w:sz w:val="20"/>
-          <w:szCs w:val="20"/>
-          <w:highlight w:val="white"/>
-        </w:rPr>
-        <w:t>==0.4.0 --no-deps</w:t>
-      </w:r>
-    </w:p>
-    <w:p>
-      <w:pPr>
-        <w:pStyle w:val="ListParagraph"/>
-        <w:numPr>
-          <w:ilvl w:val="2"/>
-          <w:numId w:val="12"/>
-        </w:numPr>
-        <w:rPr>
-          <w:rFonts w:ascii="Arial" w:hAnsi="Arial" w:cs="Arial"/>
-          <w:sz w:val="22"/>
-          <w:szCs w:val="22"/>
-        </w:rPr>
-      </w:pPr>
-      <w:r>
-        <w:rPr>
-          <w:rFonts w:ascii="Arial" w:hAnsi="Arial" w:cs="Arial"/>
-          <w:sz w:val="22"/>
-          <w:szCs w:val="22"/>
-        </w:rPr>
-        <w:t>Go ahead and proceed – scikit-learn incompatibilities have been factored in.</w:t>
+          <w:rFonts w:ascii="Monaco" w:eastAsiaTheme="minorHAnsi" w:hAnsi="Monaco" w:cs="Arial"/>
+          <w:color w:val="000000" w:themeColor="text1"/>
+          <w:sz w:val="20"/>
+          <w:szCs w:val="20"/>
+        </w:rPr>
+        <w:t>pip3 install graphviz</w:t>
+      </w:r>
+      <w:r>
+        <w:rPr>
+          <w:rFonts w:ascii="Monaco" w:eastAsiaTheme="minorHAnsi" w:hAnsi="Monaco" w:cs="Arial"/>
+          <w:color w:val="000000" w:themeColor="text1"/>
+          <w:sz w:val="20"/>
+          <w:szCs w:val="20"/>
+        </w:rPr>
+        <w:t xml:space="preserve"> </w:t>
+      </w:r>
+      <w:r>
+        <w:rPr>
+          <w:rFonts w:ascii="Arial" w:eastAsiaTheme="minorHAnsi" w:hAnsi="Arial" w:cs="Arial"/>
+          <w:color w:val="000000" w:themeColor="text1"/>
+          <w:sz w:val="22"/>
+          <w:szCs w:val="22"/>
+        </w:rPr>
+        <w:t>instead.</w:t>
       </w:r>
     </w:p>
     <w:p>
@@ -3939,259 +3075,7 @@
           <w:sz w:val="20"/>
           <w:szCs w:val="20"/>
         </w:rPr>
-        <w:t xml:space="preserve">apt-get install </w:t>
-      </w:r>
-      <w:proofErr w:type="spellStart"/>
-      <w:r>
-        <w:rPr>
-          <w:rFonts w:ascii="Monaco" w:hAnsi="Monaco" w:cs="Arial"/>
-          <w:sz w:val="20"/>
-          <w:szCs w:val="20"/>
-        </w:rPr>
-        <w:t>graphviz</w:t>
-      </w:r>
-      <w:proofErr w:type="spellEnd"/>
-      <w:r>
-        <w:rPr>
-          <w:rFonts w:ascii="Monaco" w:hAnsi="Monaco" w:cs="Arial"/>
-          <w:sz w:val="20"/>
-          <w:szCs w:val="20"/>
-        </w:rPr>
-        <w:t xml:space="preserve"> </w:t>
-      </w:r>
-      <w:proofErr w:type="spellStart"/>
-      <w:r>
-        <w:rPr>
-          <w:rFonts w:ascii="Monaco" w:hAnsi="Monaco" w:cs="Arial"/>
-          <w:sz w:val="20"/>
-          <w:szCs w:val="20"/>
-        </w:rPr>
-        <w:t>graphviz</w:t>
-      </w:r>
-      <w:proofErr w:type="spellEnd"/>
-      <w:r>
-        <w:rPr>
-          <w:rFonts w:ascii="Monaco" w:hAnsi="Monaco" w:cs="Arial"/>
-          <w:sz w:val="20"/>
-          <w:szCs w:val="20"/>
-        </w:rPr>
-        <w:t>-dev -y</w:t>
-      </w:r>
-    </w:p>
-    <w:p>
-      <w:pPr>
-        <w:pStyle w:val="ListParagraph"/>
-        <w:numPr>
-          <w:ilvl w:val="2"/>
-          <w:numId w:val="12"/>
-        </w:numPr>
-        <w:rPr>
-          <w:rFonts w:ascii="Monaco" w:hAnsi="Monaco" w:cs="Arial"/>
-          <w:sz w:val="20"/>
-          <w:szCs w:val="20"/>
-        </w:rPr>
-      </w:pPr>
-      <w:r>
-        <w:rPr>
-          <w:rFonts w:ascii="Arial" w:hAnsi="Arial" w:cs="Arial"/>
-          <w:sz w:val="22"/>
-          <w:szCs w:val="22"/>
-        </w:rPr>
-        <w:t xml:space="preserve">For Mac, okay to </w:t>
-      </w:r>
-      <w:proofErr w:type="gramStart"/>
-      <w:r>
-        <w:rPr>
-          <w:rFonts w:ascii="Arial" w:hAnsi="Arial" w:cs="Arial"/>
-          <w:sz w:val="22"/>
-          <w:szCs w:val="22"/>
-        </w:rPr>
-        <w:t>use</w:t>
-      </w:r>
-      <w:r>
-        <w:rPr>
-          <w:rFonts w:ascii="Arial" w:hAnsi="Arial" w:cs="Arial"/>
-          <w:sz w:val="22"/>
-          <w:szCs w:val="22"/>
-        </w:rPr>
-        <w:t>:</w:t>
-      </w:r>
-      <w:proofErr w:type="gramEnd"/>
-      <w:r>
-        <w:rPr>
-          <w:rFonts w:ascii="Monaco" w:hAnsi="Monaco" w:cs="Arial"/>
-          <w:sz w:val="20"/>
-          <w:szCs w:val="20"/>
-        </w:rPr>
-        <w:t xml:space="preserve"> brew install </w:t>
-      </w:r>
-      <w:proofErr w:type="spellStart"/>
-      <w:r>
-        <w:rPr>
-          <w:rFonts w:ascii="Monaco" w:hAnsi="Monaco" w:cs="Arial"/>
-          <w:sz w:val="20"/>
-          <w:szCs w:val="20"/>
-        </w:rPr>
-        <w:t>graphviz</w:t>
-      </w:r>
-      <w:proofErr w:type="spellEnd"/>
-    </w:p>
-    <w:p>
-      <w:pPr>
-        <w:pStyle w:val="ListParagraph"/>
-        <w:numPr>
-          <w:ilvl w:val="2"/>
-          <w:numId w:val="12"/>
-        </w:numPr>
-        <w:rPr>
-          <w:rFonts w:ascii="Monaco" w:hAnsi="Monaco" w:cs="Arial"/>
-          <w:sz w:val="20"/>
-          <w:szCs w:val="20"/>
-        </w:rPr>
-      </w:pPr>
-      <w:r>
-        <w:rPr>
-          <w:rFonts w:ascii="Arial" w:eastAsiaTheme="minorHAnsi" w:hAnsi="Arial" w:cs="Arial"/>
-          <w:color w:val="000000" w:themeColor="text1"/>
-          <w:sz w:val="22"/>
-          <w:szCs w:val="22"/>
-        </w:rPr>
-        <w:t>Note, you may see this error</w:t>
-      </w:r>
-      <w:r>
-        <w:rPr>
-          <w:rFonts w:ascii="Arial" w:eastAsiaTheme="minorHAnsi" w:hAnsi="Arial" w:cs="Arial"/>
-          <w:color w:val="000000" w:themeColor="text1"/>
-          <w:sz w:val="22"/>
-          <w:szCs w:val="22"/>
-        </w:rPr>
-        <w:t xml:space="preserve">: </w:t>
-      </w:r>
-      <w:r>
-        <w:rPr>
-          <w:rFonts w:ascii="Monaco" w:eastAsiaTheme="minorHAnsi" w:hAnsi="Monaco" w:cs="Andale Mono"/>
-          <w:color w:val="000000" w:themeColor="text1"/>
-          <w:sz w:val="20"/>
-          <w:szCs w:val="20"/>
-        </w:rPr>
-        <w:t>Error: Failed to download resource "</w:t>
-      </w:r>
-      <w:proofErr w:type="spellStart"/>
-      <w:r>
-        <w:rPr>
-          <w:rFonts w:ascii="Monaco" w:eastAsiaTheme="minorHAnsi" w:hAnsi="Monaco" w:cs="Andale Mono"/>
-          <w:color w:val="000000" w:themeColor="text1"/>
-          <w:sz w:val="20"/>
-          <w:szCs w:val="20"/>
-        </w:rPr>
-        <w:t>libpng</w:t>
-      </w:r>
-      <w:proofErr w:type="spellEnd"/>
-      <w:r>
-        <w:rPr>
-          <w:rFonts w:ascii="Monaco" w:eastAsiaTheme="minorHAnsi" w:hAnsi="Monaco" w:cs="Andale Mono"/>
-          <w:color w:val="000000" w:themeColor="text1"/>
-          <w:sz w:val="20"/>
-          <w:szCs w:val="20"/>
-        </w:rPr>
-        <w:t>"</w:t>
-      </w:r>
-    </w:p>
-    <w:p>
-      <w:pPr>
-        <w:pStyle w:val="ListParagraph"/>
-        <w:numPr>
-          <w:ilvl w:val="2"/>
-          <w:numId w:val="12"/>
-        </w:numPr>
-        <w:rPr>
-          <w:rFonts w:ascii="Monaco" w:hAnsi="Monaco" w:cs="Arial"/>
-          <w:sz w:val="20"/>
-          <w:szCs w:val="20"/>
-        </w:rPr>
-      </w:pPr>
-      <w:r>
-        <w:rPr>
-          <w:rFonts w:ascii="Arial" w:eastAsiaTheme="minorHAnsi" w:hAnsi="Arial" w:cs="Arial"/>
-          <w:color w:val="000000" w:themeColor="text1"/>
-          <w:sz w:val="22"/>
-          <w:szCs w:val="22"/>
-        </w:rPr>
-        <w:t xml:space="preserve">If you see this </w:t>
-      </w:r>
-      <w:r>
-        <w:rPr>
-          <w:rFonts w:ascii="Arial" w:eastAsiaTheme="minorHAnsi" w:hAnsi="Arial" w:cs="Arial"/>
-          <w:color w:val="000000" w:themeColor="text1"/>
-          <w:sz w:val="22"/>
-          <w:szCs w:val="22"/>
-        </w:rPr>
-        <w:t>error,</w:t>
-      </w:r>
-      <w:r>
-        <w:rPr>
-          <w:rFonts w:ascii="Arial" w:eastAsiaTheme="minorHAnsi" w:hAnsi="Arial" w:cs="Arial"/>
-          <w:color w:val="000000" w:themeColor="text1"/>
-          <w:sz w:val="22"/>
-          <w:szCs w:val="22"/>
-        </w:rPr>
-        <w:t xml:space="preserve"> you can </w:t>
-      </w:r>
-      <w:r>
-        <w:rPr>
-          <w:rFonts w:ascii="Arial" w:eastAsiaTheme="minorHAnsi" w:hAnsi="Arial" w:cs="Arial"/>
-          <w:color w:val="000000" w:themeColor="text1"/>
-          <w:sz w:val="22"/>
-          <w:szCs w:val="22"/>
-        </w:rPr>
-        <w:t>use</w:t>
-      </w:r>
-      <w:r>
-        <w:rPr>
-          <w:rFonts w:ascii="Arial" w:eastAsiaTheme="minorHAnsi" w:hAnsi="Arial" w:cs="Arial"/>
-          <w:color w:val="000000" w:themeColor="text1"/>
-          <w:sz w:val="22"/>
-          <w:szCs w:val="22"/>
-        </w:rPr>
-        <w:t xml:space="preserve"> </w:t>
-      </w:r>
-      <w:r>
-        <w:rPr>
-          <w:rFonts w:ascii="Monaco" w:eastAsiaTheme="minorHAnsi" w:hAnsi="Monaco" w:cs="Arial"/>
-          <w:color w:val="000000" w:themeColor="text1"/>
-          <w:sz w:val="20"/>
-          <w:szCs w:val="20"/>
-        </w:rPr>
-        <w:t xml:space="preserve">pip3 install </w:t>
-      </w:r>
-      <w:proofErr w:type="spellStart"/>
-      <w:r>
-        <w:rPr>
-          <w:rFonts w:ascii="Monaco" w:eastAsiaTheme="minorHAnsi" w:hAnsi="Monaco" w:cs="Arial"/>
-          <w:color w:val="000000" w:themeColor="text1"/>
-          <w:sz w:val="20"/>
-          <w:szCs w:val="20"/>
-        </w:rPr>
-        <w:t>graphviz</w:t>
-      </w:r>
-      <w:proofErr w:type="spellEnd"/>
-      <w:r>
-        <w:rPr>
-          <w:rFonts w:ascii="Monaco" w:eastAsiaTheme="minorHAnsi" w:hAnsi="Monaco" w:cs="Arial"/>
-          <w:color w:val="000000" w:themeColor="text1"/>
-          <w:sz w:val="20"/>
-          <w:szCs w:val="20"/>
-        </w:rPr>
-        <w:t xml:space="preserve"> </w:t>
-      </w:r>
-      <w:r>
-        <w:rPr>
-          <w:rFonts w:ascii="Arial" w:eastAsiaTheme="minorHAnsi" w:hAnsi="Arial" w:cs="Arial"/>
-          <w:color w:val="000000" w:themeColor="text1"/>
-          <w:sz w:val="22"/>
-          <w:szCs w:val="22"/>
-        </w:rPr>
-        <w:t>instead.</w:t>
+        <w:t>pip install pygraphviz</w:t>
       </w:r>
     </w:p>
     <w:p>
@@ -4213,18 +3097,8 @@
           <w:sz w:val="20"/>
           <w:szCs w:val="20"/>
         </w:rPr>
-        <w:t xml:space="preserve">pip install </w:t>
-      </w:r>
-      <w:proofErr w:type="spellStart"/>
-      <w:r>
-        <w:rPr>
-          <w:rFonts w:ascii="Monaco" w:hAnsi="Monaco" w:cs="Arial"/>
-          <w:sz w:val="20"/>
-          <w:szCs w:val="20"/>
-        </w:rPr>
-        <w:t>pygraphviz</w:t>
-      </w:r>
-      <w:proofErr w:type="spellEnd"/>
+        <w:t>conda install -c conda-forge python-graphviz</w:t>
+      </w:r>
     </w:p>
     <w:p>
       <w:pPr>
@@ -4239,66 +3113,6 @@
           <w:szCs w:val="20"/>
         </w:rPr>
       </w:pPr>
-      <w:proofErr w:type="spellStart"/>
-      <w:r>
-        <w:rPr>
-          <w:rFonts w:ascii="Monaco" w:hAnsi="Monaco" w:cs="Arial"/>
-          <w:sz w:val="20"/>
-          <w:szCs w:val="20"/>
-        </w:rPr>
-        <w:t>conda</w:t>
-      </w:r>
-      <w:proofErr w:type="spellEnd"/>
-      <w:r>
-        <w:rPr>
-          <w:rFonts w:ascii="Monaco" w:hAnsi="Monaco" w:cs="Arial"/>
-          <w:sz w:val="20"/>
-          <w:szCs w:val="20"/>
-        </w:rPr>
-        <w:t xml:space="preserve"> install -c </w:t>
-      </w:r>
-      <w:proofErr w:type="spellStart"/>
-      <w:r>
-        <w:rPr>
-          <w:rFonts w:ascii="Monaco" w:hAnsi="Monaco" w:cs="Arial"/>
-          <w:sz w:val="20"/>
-          <w:szCs w:val="20"/>
-        </w:rPr>
-        <w:t>conda</w:t>
-      </w:r>
-      <w:proofErr w:type="spellEnd"/>
-      <w:r>
-        <w:rPr>
-          <w:rFonts w:ascii="Monaco" w:hAnsi="Monaco" w:cs="Arial"/>
-          <w:sz w:val="20"/>
-          <w:szCs w:val="20"/>
-        </w:rPr>
-        <w:t>-forge python-</w:t>
-      </w:r>
-      <w:proofErr w:type="spellStart"/>
-      <w:r>
-        <w:rPr>
-          <w:rFonts w:ascii="Monaco" w:hAnsi="Monaco" w:cs="Arial"/>
-          <w:sz w:val="20"/>
-          <w:szCs w:val="20"/>
-        </w:rPr>
-        <w:t>graphviz</w:t>
-      </w:r>
-      <w:proofErr w:type="spellEnd"/>
-    </w:p>
-    <w:p>
-      <w:pPr>
-        <w:pStyle w:val="ListParagraph"/>
-        <w:numPr>
-          <w:ilvl w:val="1"/>
-          <w:numId w:val="12"/>
-        </w:numPr>
-        <w:rPr>
-          <w:rFonts w:ascii="Monaco" w:hAnsi="Monaco" w:cs="Arial"/>
-          <w:sz w:val="20"/>
-          <w:szCs w:val="20"/>
-        </w:rPr>
-      </w:pPr>
       <w:r>
         <w:rPr>
           <w:rFonts w:ascii="Monaco" w:hAnsi="Monaco" w:cs="Arial"/>
@@ -4308,7 +3122,7 @@
         <w:lastRenderedPageBreak/>
         <w:t xml:space="preserve">git clone </w:t>
       </w:r>
-      <w:hyperlink r:id="rId15">
+      <w:hyperlink r:id="rId16">
         <w:r>
           <w:rPr>
             <w:rStyle w:val="Hyperlink"/>
@@ -4339,18 +3153,8 @@
           <w:sz w:val="20"/>
           <w:szCs w:val="20"/>
         </w:rPr>
-        <w:t>cd convnets-</w:t>
-      </w:r>
-      <w:proofErr w:type="spellStart"/>
-      <w:r>
-        <w:rPr>
-          <w:rFonts w:ascii="Monaco" w:hAnsi="Monaco" w:cs="Arial"/>
-          <w:sz w:val="20"/>
-          <w:szCs w:val="20"/>
-        </w:rPr>
-        <w:t>keras</w:t>
-      </w:r>
-      <w:proofErr w:type="spellEnd"/>
+        <w:t>cd convnets-keras</w:t>
+      </w:r>
     </w:p>
     <w:p>
       <w:pPr>
@@ -4394,19 +3198,8 @@
           <w:szCs w:val="20"/>
           <w:highlight w:val="white"/>
         </w:rPr>
-        <w:t>cd</w:t>
-      </w:r>
-      <w:proofErr w:type="gramStart"/>
-      <w:r>
-        <w:rPr>
-          <w:rFonts w:ascii="Monaco" w:hAnsi="Monaco" w:cs="Arial"/>
-          <w:sz w:val="20"/>
-          <w:szCs w:val="20"/>
-          <w:highlight w:val="white"/>
-        </w:rPr>
-        <w:t xml:space="preserve"> ..</w:t>
-      </w:r>
-      <w:proofErr w:type="gramEnd"/>
+        <w:t>cd ..</w:t>
+      </w:r>
     </w:p>
     <w:p>
       <w:pPr>
@@ -4428,19 +3221,9 @@
           <w:szCs w:val="20"/>
           <w:highlight w:val="white"/>
         </w:rPr>
-        <w:t xml:space="preserve">pip install </w:t>
-      </w:r>
-      <w:proofErr w:type="spellStart"/>
-      <w:r>
-        <w:rPr>
-          <w:rFonts w:ascii="Monaco" w:hAnsi="Monaco" w:cs="Arial"/>
-          <w:sz w:val="20"/>
-          <w:szCs w:val="20"/>
-          <w:highlight w:val="white"/>
-        </w:rPr>
-        <w:t>git+</w:t>
-      </w:r>
-      <w:hyperlink r:id="rId16">
+        <w:t>pip install git+</w:t>
+      </w:r>
+      <w:hyperlink r:id="rId17">
         <w:r>
           <w:rPr>
             <w:rStyle w:val="Hyperlink"/>
@@ -4449,53 +3232,8 @@
             <w:szCs w:val="20"/>
             <w:highlight w:val="white"/>
           </w:rPr>
-          <w:t>https</w:t>
+          <w:t>https://github.com/raghakot/keras-vis.git</w:t>
         </w:r>
-        <w:proofErr w:type="spellEnd"/>
-        <w:r>
-          <w:rPr>
-            <w:rStyle w:val="Hyperlink"/>
-            <w:rFonts w:ascii="Monaco" w:hAnsi="Monaco" w:cs="Arial"/>
-            <w:sz w:val="20"/>
-            <w:szCs w:val="20"/>
-            <w:highlight w:val="white"/>
-          </w:rPr>
-          <w:t>://github.com/</w:t>
-        </w:r>
-        <w:proofErr w:type="spellStart"/>
-        <w:r>
-          <w:rPr>
-            <w:rStyle w:val="Hyperlink"/>
-            <w:rFonts w:ascii="Monaco" w:hAnsi="Monaco" w:cs="Arial"/>
-            <w:sz w:val="20"/>
-            <w:szCs w:val="20"/>
-            <w:highlight w:val="white"/>
-          </w:rPr>
-          <w:t>raghakot</w:t>
-        </w:r>
-        <w:proofErr w:type="spellEnd"/>
-        <w:r>
-          <w:rPr>
-            <w:rStyle w:val="Hyperlink"/>
-            <w:rFonts w:ascii="Monaco" w:hAnsi="Monaco" w:cs="Arial"/>
-            <w:sz w:val="20"/>
-            <w:szCs w:val="20"/>
-            <w:highlight w:val="white"/>
-          </w:rPr>
-          <w:t>/</w:t>
-        </w:r>
-        <w:proofErr w:type="spellStart"/>
-        <w:r>
-          <w:rPr>
-            <w:rStyle w:val="Hyperlink"/>
-            <w:rFonts w:ascii="Monaco" w:hAnsi="Monaco" w:cs="Arial"/>
-            <w:sz w:val="20"/>
-            <w:szCs w:val="20"/>
-            <w:highlight w:val="white"/>
-          </w:rPr>
-          <w:t>keras-vis.git</w:t>
-        </w:r>
-        <w:proofErr w:type="spellEnd"/>
       </w:hyperlink>
       <w:r>
         <w:rPr>
@@ -4535,43 +3273,7 @@
           <w:sz w:val="22"/>
           <w:szCs w:val="22"/>
         </w:rPr>
-        <w:t xml:space="preserve">Deactivate the </w:t>
-      </w:r>
-      <w:proofErr w:type="spellStart"/>
-      <w:r>
-        <w:rPr>
-          <w:rFonts w:ascii="Arial" w:hAnsi="Arial" w:cs="Arial"/>
-          <w:sz w:val="22"/>
-          <w:szCs w:val="22"/>
-        </w:rPr>
-        <w:t>conda</w:t>
-      </w:r>
-      <w:proofErr w:type="spellEnd"/>
-      <w:r>
-        <w:rPr>
-          <w:rFonts w:ascii="Arial" w:hAnsi="Arial" w:cs="Arial"/>
-          <w:sz w:val="22"/>
-          <w:szCs w:val="22"/>
-        </w:rPr>
-        <w:t xml:space="preserve"> environment and add the environment to your </w:t>
-      </w:r>
-      <w:proofErr w:type="spellStart"/>
-      <w:r>
-        <w:rPr>
-          <w:rFonts w:ascii="Arial" w:hAnsi="Arial" w:cs="Arial"/>
-          <w:sz w:val="22"/>
-          <w:szCs w:val="22"/>
-        </w:rPr>
-        <w:t>ipykernel</w:t>
-      </w:r>
-      <w:proofErr w:type="spellEnd"/>
-      <w:r>
-        <w:rPr>
-          <w:rFonts w:ascii="Arial" w:hAnsi="Arial" w:cs="Arial"/>
-          <w:sz w:val="22"/>
-          <w:szCs w:val="22"/>
-        </w:rPr>
-        <w:t xml:space="preserve">: </w:t>
+        <w:t xml:space="preserve">Deactivate the conda environment and add the environment to your ipykernel: </w:t>
       </w:r>
     </w:p>
     <w:p>
@@ -4587,23 +3289,13 @@
           <w:szCs w:val="20"/>
         </w:rPr>
       </w:pPr>
-      <w:proofErr w:type="spellStart"/>
-      <w:r>
-        <w:rPr>
-          <w:rFonts w:ascii="Monaco" w:hAnsi="Monaco" w:cs="Arial"/>
-          <w:sz w:val="20"/>
-          <w:szCs w:val="20"/>
-        </w:rPr>
-        <w:t>conda</w:t>
-      </w:r>
-      <w:proofErr w:type="spellEnd"/>
-      <w:r>
-        <w:rPr>
-          <w:rFonts w:ascii="Monaco" w:hAnsi="Monaco" w:cs="Arial"/>
-          <w:sz w:val="20"/>
-          <w:szCs w:val="20"/>
-        </w:rPr>
-        <w:t xml:space="preserve"> deactivate</w:t>
+      <w:r>
+        <w:rPr>
+          <w:rFonts w:ascii="Monaco" w:hAnsi="Monaco" w:cs="Arial"/>
+          <w:sz w:val="20"/>
+          <w:szCs w:val="20"/>
+        </w:rPr>
+        <w:t>conda deactivate</w:t>
       </w:r>
     </w:p>
     <w:p>
@@ -4625,25 +3317,7 @@
           <w:sz w:val="20"/>
           <w:szCs w:val="20"/>
         </w:rPr>
-        <w:t xml:space="preserve">python -m </w:t>
-      </w:r>
-      <w:proofErr w:type="spellStart"/>
-      <w:r>
-        <w:rPr>
-          <w:rFonts w:ascii="Monaco" w:eastAsia="Consolas" w:hAnsi="Monaco" w:cs="Arial"/>
-          <w:sz w:val="20"/>
-          <w:szCs w:val="20"/>
-        </w:rPr>
-        <w:t>ipykernel</w:t>
-      </w:r>
-      <w:proofErr w:type="spellEnd"/>
-      <w:r>
-        <w:rPr>
-          <w:rFonts w:ascii="Monaco" w:eastAsia="Consolas" w:hAnsi="Monaco" w:cs="Arial"/>
-          <w:sz w:val="20"/>
-          <w:szCs w:val="20"/>
-        </w:rPr>
-        <w:t xml:space="preserve"> install --user --name=automl_py37</w:t>
+        <w:t>python -m ipykernel install --user --name=automl_py37</w:t>
       </w:r>
     </w:p>
     <w:p>
@@ -4693,67 +3367,21 @@
         </w:rPr>
         <w:t xml:space="preserve"> </w:t>
       </w:r>
-      <w:proofErr w:type="spellStart"/>
-      <w:r>
-        <w:rPr>
-          <w:rFonts w:ascii="Monaco" w:hAnsi="Monaco" w:cs="Arial"/>
-          <w:sz w:val="20"/>
-          <w:szCs w:val="20"/>
-        </w:rPr>
-        <w:t>jupyter</w:t>
-      </w:r>
-      <w:proofErr w:type="spellEnd"/>
-      <w:r>
-        <w:rPr>
-          <w:rFonts w:ascii="Monaco" w:hAnsi="Monaco" w:cs="Arial"/>
-          <w:sz w:val="20"/>
-          <w:szCs w:val="20"/>
-        </w:rPr>
-        <w:t xml:space="preserve"> notebook</w:t>
-      </w:r>
-      <w:r>
-        <w:rPr>
-          <w:rFonts w:ascii="Arial" w:hAnsi="Arial" w:cs="Arial"/>
-          <w:sz w:val="22"/>
-          <w:szCs w:val="22"/>
-        </w:rPr>
-        <w:t xml:space="preserve">, which should launch the </w:t>
-      </w:r>
-      <w:proofErr w:type="spellStart"/>
-      <w:r>
-        <w:rPr>
-          <w:rFonts w:ascii="Arial" w:hAnsi="Arial" w:cs="Arial"/>
-          <w:sz w:val="22"/>
-          <w:szCs w:val="22"/>
-        </w:rPr>
-        <w:t>Jupyter</w:t>
-      </w:r>
-      <w:proofErr w:type="spellEnd"/>
-      <w:r>
-        <w:rPr>
-          <w:rFonts w:ascii="Arial" w:hAnsi="Arial" w:cs="Arial"/>
-          <w:sz w:val="22"/>
-          <w:szCs w:val="22"/>
-        </w:rPr>
-        <w:t xml:space="preserve"> window in your web browser. </w:t>
-      </w:r>
-      <w:proofErr w:type="gramStart"/>
-      <w:r>
-        <w:rPr>
-          <w:rFonts w:ascii="Arial" w:hAnsi="Arial" w:cs="Arial"/>
-          <w:sz w:val="22"/>
-          <w:szCs w:val="22"/>
-        </w:rPr>
-        <w:t>Open up</w:t>
-      </w:r>
-      <w:proofErr w:type="gramEnd"/>
-      <w:r>
-        <w:rPr>
-          <w:rFonts w:ascii="Arial" w:hAnsi="Arial" w:cs="Arial"/>
-          <w:sz w:val="22"/>
-          <w:szCs w:val="22"/>
-        </w:rPr>
-        <w:t xml:space="preserve"> the notebook </w:t>
+      <w:r>
+        <w:rPr>
+          <w:rFonts w:ascii="Monaco" w:hAnsi="Monaco" w:cs="Arial"/>
+          <w:sz w:val="20"/>
+          <w:szCs w:val="20"/>
+        </w:rPr>
+        <w:t>jupyter notebook</w:t>
+      </w:r>
+      <w:r>
+        <w:rPr>
+          <w:rFonts w:ascii="Arial" w:hAnsi="Arial" w:cs="Arial"/>
+          <w:sz w:val="22"/>
+          <w:szCs w:val="22"/>
+        </w:rPr>
+        <w:t xml:space="preserve">, which should launch the Jupyter window in your web browser. Open up the notebook </w:t>
       </w:r>
       <w:r>
         <w:rPr>
@@ -4829,43 +3457,7 @@
           <w:sz w:val="22"/>
           <w:szCs w:val="22"/>
         </w:rPr>
-        <w:t xml:space="preserve">Note: </w:t>
-      </w:r>
-      <w:proofErr w:type="spellStart"/>
-      <w:r>
-        <w:rPr>
-          <w:rFonts w:ascii="Arial" w:hAnsi="Arial" w:cs="Arial"/>
-          <w:sz w:val="22"/>
-          <w:szCs w:val="22"/>
-        </w:rPr>
-        <w:t>Tensorflow</w:t>
-      </w:r>
-      <w:proofErr w:type="spellEnd"/>
-      <w:r>
-        <w:rPr>
-          <w:rFonts w:ascii="Arial" w:hAnsi="Arial" w:cs="Arial"/>
-          <w:sz w:val="22"/>
-          <w:szCs w:val="22"/>
-        </w:rPr>
-        <w:t xml:space="preserve"> 1.13.1 does not currently </w:t>
-      </w:r>
-      <w:proofErr w:type="gramStart"/>
-      <w:r>
-        <w:rPr>
-          <w:rFonts w:ascii="Arial" w:hAnsi="Arial" w:cs="Arial"/>
-          <w:sz w:val="22"/>
-          <w:szCs w:val="22"/>
-        </w:rPr>
-        <w:t>run on</w:t>
-      </w:r>
-      <w:proofErr w:type="gramEnd"/>
-      <w:r>
-        <w:rPr>
-          <w:rFonts w:ascii="Arial" w:hAnsi="Arial" w:cs="Arial"/>
-          <w:sz w:val="22"/>
-          <w:szCs w:val="22"/>
-        </w:rPr>
-        <w:t xml:space="preserve"> Macs with M1 chips.</w:t>
+        <w:t>Note: Tensorflow 1.13.1 does not currently run on Macs with M1 chips.</w:t>
       </w:r>
     </w:p>
     <w:p>
@@ -4900,7 +3492,6 @@
         </w:rPr>
         <w:t xml:space="preserve">If you prefer to run </w:t>
       </w:r>
-      <w:proofErr w:type="spellStart"/>
       <w:r>
         <w:rPr>
           <w:rFonts w:ascii="Arial" w:hAnsi="Arial" w:cs="Arial"/>
@@ -4908,38 +3499,26 @@
           <w:sz w:val="22"/>
           <w:szCs w:val="22"/>
         </w:rPr>
+        <w:t xml:space="preserve">BioAutoMATED </w:t>
+      </w:r>
+      <w:r>
+        <w:rPr>
+          <w:rFonts w:ascii="Arial" w:hAnsi="Arial" w:cs="Arial"/>
+          <w:color w:val="000000" w:themeColor="text1"/>
+          <w:sz w:val="22"/>
+          <w:szCs w:val="22"/>
+        </w:rPr>
+        <w:t xml:space="preserve">in command line, navigate to the folder called </w:t>
+      </w:r>
+      <w:r>
+        <w:rPr>
+          <w:rFonts w:ascii="Arial" w:hAnsi="Arial" w:cs="Arial"/>
+          <w:color w:val="000000" w:themeColor="text1"/>
+          <w:sz w:val="22"/>
+          <w:szCs w:val="22"/>
+        </w:rPr>
         <w:t>BioAutoMATED</w:t>
       </w:r>
-      <w:proofErr w:type="spellEnd"/>
-      <w:r>
-        <w:rPr>
-          <w:rFonts w:ascii="Arial" w:hAnsi="Arial" w:cs="Arial"/>
-          <w:color w:val="000000" w:themeColor="text1"/>
-          <w:sz w:val="22"/>
-          <w:szCs w:val="22"/>
-        </w:rPr>
-        <w:t xml:space="preserve"> </w:t>
-      </w:r>
-      <w:r>
-        <w:rPr>
-          <w:rFonts w:ascii="Arial" w:hAnsi="Arial" w:cs="Arial"/>
-          <w:color w:val="000000" w:themeColor="text1"/>
-          <w:sz w:val="22"/>
-          <w:szCs w:val="22"/>
-        </w:rPr>
-        <w:t xml:space="preserve">in command line, navigate to the folder called </w:t>
-      </w:r>
-      <w:proofErr w:type="spellStart"/>
-      <w:r>
-        <w:rPr>
-          <w:rFonts w:ascii="Arial" w:hAnsi="Arial" w:cs="Arial"/>
-          <w:color w:val="000000" w:themeColor="text1"/>
-          <w:sz w:val="22"/>
-          <w:szCs w:val="22"/>
-        </w:rPr>
-        <w:t>BioAutoMATED</w:t>
-      </w:r>
-      <w:proofErr w:type="spellEnd"/>
       <w:r>
         <w:rPr>
           <w:rFonts w:ascii="Arial" w:hAnsi="Arial" w:cs="Arial"/>
@@ -4964,7 +3543,6 @@
           <w:szCs w:val="20"/>
         </w:rPr>
       </w:pPr>
-      <w:proofErr w:type="spellStart"/>
       <w:r>
         <w:rPr>
           <w:rFonts w:ascii="Monaco" w:hAnsi="Monaco" w:cs="Arial"/>
@@ -4972,17 +3550,7 @@
           <w:sz w:val="20"/>
           <w:szCs w:val="20"/>
         </w:rPr>
-        <w:t>conda</w:t>
-      </w:r>
-      <w:proofErr w:type="spellEnd"/>
-      <w:r>
-        <w:rPr>
-          <w:rFonts w:ascii="Monaco" w:hAnsi="Monaco" w:cs="Arial"/>
-          <w:color w:val="000000" w:themeColor="text1"/>
-          <w:sz w:val="20"/>
-          <w:szCs w:val="20"/>
-        </w:rPr>
-        <w:t xml:space="preserve"> activate automl_py37</w:t>
+        <w:t>conda activate automl_py37</w:t>
       </w:r>
     </w:p>
     <w:p>
@@ -5033,9 +3601,8 @@
           <w:sz w:val="20"/>
           <w:szCs w:val="20"/>
         </w:rPr>
-        <w:t xml:space="preserve"> -task </w:t>
-      </w:r>
-      <w:proofErr w:type="spellStart"/>
+        <w:t xml:space="preserve"> -task binary_classification -data_folder ./clean_data/clean/ -data_file small_synthetic.csv -sequence_type nucleic_acid -model_folder .</w:t>
+      </w:r>
       <w:r>
         <w:rPr>
           <w:rFonts w:ascii="Monaco" w:hAnsi="Monaco" w:cs="Arial"/>
@@ -5043,9 +3610,8 @@
           <w:sz w:val="20"/>
           <w:szCs w:val="20"/>
         </w:rPr>
-        <w:t>binary_classification</w:t>
-      </w:r>
-      <w:proofErr w:type="spellEnd"/>
+        <w:t>/</w:t>
+      </w:r>
       <w:r>
         <w:rPr>
           <w:rFonts w:ascii="Monaco" w:hAnsi="Monaco" w:cs="Arial"/>
@@ -5053,9 +3619,8 @@
           <w:sz w:val="20"/>
           <w:szCs w:val="20"/>
         </w:rPr>
-        <w:t xml:space="preserve"> -</w:t>
-      </w:r>
-      <w:proofErr w:type="spellStart"/>
+        <w:t>exemplars/test_synthetic_nucleic_acids/models/ -output_folder ./exemplars/test_synthetic_nucleic_acids/outputs/</w:t>
+      </w:r>
       <w:r>
         <w:rPr>
           <w:rFonts w:ascii="Monaco" w:hAnsi="Monaco" w:cs="Arial"/>
@@ -5063,9 +3628,8 @@
           <w:sz w:val="20"/>
           <w:szCs w:val="20"/>
         </w:rPr>
-        <w:t>data_</w:t>
-      </w:r>
-      <w:proofErr w:type="gramStart"/>
+        <w:t xml:space="preserve"> </w:t>
+      </w:r>
       <w:r>
         <w:rPr>
           <w:rFonts w:ascii="Monaco" w:hAnsi="Monaco" w:cs="Arial"/>
@@ -5073,9 +3637,8 @@
           <w:sz w:val="20"/>
           <w:szCs w:val="20"/>
         </w:rPr>
-        <w:t>folder</w:t>
-      </w:r>
-      <w:proofErr w:type="spellEnd"/>
+        <w:t xml:space="preserve">-verbosity 1 </w:t>
+      </w:r>
       <w:r>
         <w:rPr>
           <w:rFonts w:ascii="Monaco" w:hAnsi="Monaco" w:cs="Arial"/>
@@ -5083,382 +3646,7 @@
           <w:sz w:val="20"/>
           <w:szCs w:val="20"/>
         </w:rPr>
-        <w:t xml:space="preserve"> .</w:t>
-      </w:r>
-      <w:proofErr w:type="gramEnd"/>
-      <w:r>
-        <w:rPr>
-          <w:rFonts w:ascii="Monaco" w:hAnsi="Monaco" w:cs="Arial"/>
-          <w:color w:val="000000" w:themeColor="text1"/>
-          <w:sz w:val="20"/>
-          <w:szCs w:val="20"/>
-        </w:rPr>
-        <w:t>/</w:t>
-      </w:r>
-      <w:proofErr w:type="spellStart"/>
-      <w:r>
-        <w:rPr>
-          <w:rFonts w:ascii="Monaco" w:hAnsi="Monaco" w:cs="Arial"/>
-          <w:color w:val="000000" w:themeColor="text1"/>
-          <w:sz w:val="20"/>
-          <w:szCs w:val="20"/>
-        </w:rPr>
-        <w:t>clean_data</w:t>
-      </w:r>
-      <w:proofErr w:type="spellEnd"/>
-      <w:r>
-        <w:rPr>
-          <w:rFonts w:ascii="Monaco" w:hAnsi="Monaco" w:cs="Arial"/>
-          <w:color w:val="000000" w:themeColor="text1"/>
-          <w:sz w:val="20"/>
-          <w:szCs w:val="20"/>
-        </w:rPr>
-        <w:t>/clean/ -</w:t>
-      </w:r>
-      <w:proofErr w:type="spellStart"/>
-      <w:r>
-        <w:rPr>
-          <w:rFonts w:ascii="Monaco" w:hAnsi="Monaco" w:cs="Arial"/>
-          <w:color w:val="000000" w:themeColor="text1"/>
-          <w:sz w:val="20"/>
-          <w:szCs w:val="20"/>
-        </w:rPr>
-        <w:t>data_file</w:t>
-      </w:r>
-      <w:proofErr w:type="spellEnd"/>
-      <w:r>
-        <w:rPr>
-          <w:rFonts w:ascii="Monaco" w:hAnsi="Monaco" w:cs="Arial"/>
-          <w:color w:val="000000" w:themeColor="text1"/>
-          <w:sz w:val="20"/>
-          <w:szCs w:val="20"/>
-        </w:rPr>
-        <w:t xml:space="preserve"> small_synthetic.csv -</w:t>
-      </w:r>
-      <w:proofErr w:type="spellStart"/>
-      <w:r>
-        <w:rPr>
-          <w:rFonts w:ascii="Monaco" w:hAnsi="Monaco" w:cs="Arial"/>
-          <w:color w:val="000000" w:themeColor="text1"/>
-          <w:sz w:val="20"/>
-          <w:szCs w:val="20"/>
-        </w:rPr>
-        <w:t>sequence_type</w:t>
-      </w:r>
-      <w:proofErr w:type="spellEnd"/>
-      <w:r>
-        <w:rPr>
-          <w:rFonts w:ascii="Monaco" w:hAnsi="Monaco" w:cs="Arial"/>
-          <w:color w:val="000000" w:themeColor="text1"/>
-          <w:sz w:val="20"/>
-          <w:szCs w:val="20"/>
-        </w:rPr>
-        <w:t xml:space="preserve"> </w:t>
-      </w:r>
-      <w:proofErr w:type="spellStart"/>
-      <w:r>
-        <w:rPr>
-          <w:rFonts w:ascii="Monaco" w:hAnsi="Monaco" w:cs="Arial"/>
-          <w:color w:val="000000" w:themeColor="text1"/>
-          <w:sz w:val="20"/>
-          <w:szCs w:val="20"/>
-        </w:rPr>
-        <w:t>nucleic_acid</w:t>
-      </w:r>
-      <w:proofErr w:type="spellEnd"/>
-      <w:r>
-        <w:rPr>
-          <w:rFonts w:ascii="Monaco" w:hAnsi="Monaco" w:cs="Arial"/>
-          <w:color w:val="000000" w:themeColor="text1"/>
-          <w:sz w:val="20"/>
-          <w:szCs w:val="20"/>
-        </w:rPr>
-        <w:t xml:space="preserve"> -</w:t>
-      </w:r>
-      <w:proofErr w:type="spellStart"/>
-      <w:r>
-        <w:rPr>
-          <w:rFonts w:ascii="Monaco" w:hAnsi="Monaco" w:cs="Arial"/>
-          <w:color w:val="000000" w:themeColor="text1"/>
-          <w:sz w:val="20"/>
-          <w:szCs w:val="20"/>
-        </w:rPr>
-        <w:t>model_folder</w:t>
-      </w:r>
-      <w:proofErr w:type="spellEnd"/>
-      <w:r>
-        <w:rPr>
-          <w:rFonts w:ascii="Monaco" w:hAnsi="Monaco" w:cs="Arial"/>
-          <w:color w:val="000000" w:themeColor="text1"/>
-          <w:sz w:val="20"/>
-          <w:szCs w:val="20"/>
-        </w:rPr>
-        <w:t xml:space="preserve"> .</w:t>
-      </w:r>
-      <w:r>
-        <w:rPr>
-          <w:rFonts w:ascii="Monaco" w:hAnsi="Monaco" w:cs="Arial"/>
-          <w:color w:val="000000" w:themeColor="text1"/>
-          <w:sz w:val="20"/>
-          <w:szCs w:val="20"/>
-        </w:rPr>
-        <w:t>/</w:t>
-      </w:r>
-      <w:r>
-        <w:rPr>
-          <w:rFonts w:ascii="Monaco" w:hAnsi="Monaco" w:cs="Arial"/>
-          <w:color w:val="000000" w:themeColor="text1"/>
-          <w:sz w:val="20"/>
-          <w:szCs w:val="20"/>
-        </w:rPr>
-        <w:t>exemplars/</w:t>
-      </w:r>
-      <w:proofErr w:type="spellStart"/>
-      <w:r>
-        <w:rPr>
-          <w:rFonts w:ascii="Monaco" w:hAnsi="Monaco" w:cs="Arial"/>
-          <w:color w:val="000000" w:themeColor="text1"/>
-          <w:sz w:val="20"/>
-          <w:szCs w:val="20"/>
-        </w:rPr>
-        <w:t>test_synthetic_nucleic_acids</w:t>
-      </w:r>
-      <w:proofErr w:type="spellEnd"/>
-      <w:r>
-        <w:rPr>
-          <w:rFonts w:ascii="Monaco" w:hAnsi="Monaco" w:cs="Arial"/>
-          <w:color w:val="000000" w:themeColor="text1"/>
-          <w:sz w:val="20"/>
-          <w:szCs w:val="20"/>
-        </w:rPr>
-        <w:t>/models/ -</w:t>
-      </w:r>
-      <w:proofErr w:type="spellStart"/>
-      <w:r>
-        <w:rPr>
-          <w:rFonts w:ascii="Monaco" w:hAnsi="Monaco" w:cs="Arial"/>
-          <w:color w:val="000000" w:themeColor="text1"/>
-          <w:sz w:val="20"/>
-          <w:szCs w:val="20"/>
-        </w:rPr>
-        <w:t>output_folder</w:t>
-      </w:r>
-      <w:proofErr w:type="spellEnd"/>
-      <w:r>
-        <w:rPr>
-          <w:rFonts w:ascii="Monaco" w:hAnsi="Monaco" w:cs="Arial"/>
-          <w:color w:val="000000" w:themeColor="text1"/>
-          <w:sz w:val="20"/>
-          <w:szCs w:val="20"/>
-        </w:rPr>
-        <w:t xml:space="preserve"> ./exemplars/</w:t>
-      </w:r>
-      <w:proofErr w:type="spellStart"/>
-      <w:r>
-        <w:rPr>
-          <w:rFonts w:ascii="Monaco" w:hAnsi="Monaco" w:cs="Arial"/>
-          <w:color w:val="000000" w:themeColor="text1"/>
-          <w:sz w:val="20"/>
-          <w:szCs w:val="20"/>
-        </w:rPr>
-        <w:t>test_synthetic_nucleic_acids</w:t>
-      </w:r>
-      <w:proofErr w:type="spellEnd"/>
-      <w:r>
-        <w:rPr>
-          <w:rFonts w:ascii="Monaco" w:hAnsi="Monaco" w:cs="Arial"/>
-          <w:color w:val="000000" w:themeColor="text1"/>
-          <w:sz w:val="20"/>
-          <w:szCs w:val="20"/>
-        </w:rPr>
-        <w:t>/outputs/</w:t>
-      </w:r>
-      <w:r>
-        <w:rPr>
-          <w:rFonts w:ascii="Monaco" w:hAnsi="Monaco" w:cs="Arial"/>
-          <w:color w:val="000000" w:themeColor="text1"/>
-          <w:sz w:val="20"/>
-          <w:szCs w:val="20"/>
-        </w:rPr>
-        <w:t xml:space="preserve"> </w:t>
-      </w:r>
-      <w:r>
-        <w:rPr>
-          <w:rFonts w:ascii="Monaco" w:hAnsi="Monaco" w:cs="Arial"/>
-          <w:color w:val="000000" w:themeColor="text1"/>
-          <w:sz w:val="20"/>
-          <w:szCs w:val="20"/>
-        </w:rPr>
-        <w:t xml:space="preserve">-verbosity 1 </w:t>
-      </w:r>
-      <w:r>
-        <w:rPr>
-          <w:rFonts w:ascii="Monaco" w:hAnsi="Monaco" w:cs="Arial"/>
-          <w:color w:val="000000" w:themeColor="text1"/>
-          <w:sz w:val="20"/>
-          <w:szCs w:val="20"/>
-        </w:rPr>
-        <w:t>-</w:t>
-      </w:r>
-      <w:proofErr w:type="spellStart"/>
-      <w:r>
-        <w:rPr>
-          <w:rFonts w:ascii="Monaco" w:hAnsi="Monaco" w:cs="Arial"/>
-          <w:color w:val="000000" w:themeColor="text1"/>
-          <w:sz w:val="20"/>
-          <w:szCs w:val="20"/>
-        </w:rPr>
-        <w:t>input_col</w:t>
-      </w:r>
-      <w:proofErr w:type="spellEnd"/>
-      <w:r>
-        <w:rPr>
-          <w:rFonts w:ascii="Monaco" w:hAnsi="Monaco" w:cs="Arial"/>
-          <w:color w:val="000000" w:themeColor="text1"/>
-          <w:sz w:val="20"/>
-          <w:szCs w:val="20"/>
-        </w:rPr>
-        <w:t xml:space="preserve"> seq -</w:t>
-      </w:r>
-      <w:proofErr w:type="spellStart"/>
-      <w:r>
-        <w:rPr>
-          <w:rFonts w:ascii="Monaco" w:hAnsi="Monaco" w:cs="Arial"/>
-          <w:color w:val="000000" w:themeColor="text1"/>
-          <w:sz w:val="20"/>
-          <w:szCs w:val="20"/>
-        </w:rPr>
-        <w:t>target_col</w:t>
-      </w:r>
-      <w:proofErr w:type="spellEnd"/>
-      <w:r>
-        <w:rPr>
-          <w:rFonts w:ascii="Monaco" w:hAnsi="Monaco" w:cs="Arial"/>
-          <w:color w:val="000000" w:themeColor="text1"/>
-          <w:sz w:val="20"/>
-          <w:szCs w:val="20"/>
-        </w:rPr>
-        <w:t xml:space="preserve"> </w:t>
-      </w:r>
-      <w:proofErr w:type="spellStart"/>
-      <w:r>
-        <w:rPr>
-          <w:rFonts w:ascii="Monaco" w:hAnsi="Monaco" w:cs="Arial"/>
-          <w:color w:val="000000" w:themeColor="text1"/>
-          <w:sz w:val="20"/>
-          <w:szCs w:val="20"/>
-        </w:rPr>
-        <w:t>positive_score</w:t>
-      </w:r>
-      <w:proofErr w:type="spellEnd"/>
-      <w:r>
-        <w:rPr>
-          <w:rFonts w:ascii="Monaco" w:hAnsi="Monaco" w:cs="Arial"/>
-          <w:color w:val="000000" w:themeColor="text1"/>
-          <w:sz w:val="20"/>
-          <w:szCs w:val="20"/>
-        </w:rPr>
-        <w:t xml:space="preserve"> -</w:t>
-      </w:r>
-      <w:proofErr w:type="spellStart"/>
-      <w:r>
-        <w:rPr>
-          <w:rFonts w:ascii="Monaco" w:hAnsi="Monaco" w:cs="Arial"/>
-          <w:color w:val="000000" w:themeColor="text1"/>
-          <w:sz w:val="20"/>
-          <w:szCs w:val="20"/>
-        </w:rPr>
-        <w:t>max_runtime_minutes</w:t>
-      </w:r>
-      <w:proofErr w:type="spellEnd"/>
-      <w:r>
-        <w:rPr>
-          <w:rFonts w:ascii="Monaco" w:hAnsi="Monaco" w:cs="Arial"/>
-          <w:color w:val="000000" w:themeColor="text1"/>
-          <w:sz w:val="20"/>
-          <w:szCs w:val="20"/>
-        </w:rPr>
-        <w:t xml:space="preserve"> 10 -</w:t>
-      </w:r>
-      <w:proofErr w:type="spellStart"/>
-      <w:r>
-        <w:rPr>
-          <w:rFonts w:ascii="Monaco" w:hAnsi="Monaco" w:cs="Arial"/>
-          <w:color w:val="000000" w:themeColor="text1"/>
-          <w:sz w:val="20"/>
-          <w:szCs w:val="20"/>
-        </w:rPr>
-        <w:t>num_folds</w:t>
-      </w:r>
-      <w:proofErr w:type="spellEnd"/>
-      <w:r>
-        <w:rPr>
-          <w:rFonts w:ascii="Monaco" w:hAnsi="Monaco" w:cs="Arial"/>
-          <w:color w:val="000000" w:themeColor="text1"/>
-          <w:sz w:val="20"/>
-          <w:szCs w:val="20"/>
-        </w:rPr>
-        <w:t xml:space="preserve"> 2 -</w:t>
-      </w:r>
-      <w:proofErr w:type="spellStart"/>
-      <w:r>
-        <w:rPr>
-          <w:rFonts w:ascii="Monaco" w:hAnsi="Monaco" w:cs="Arial"/>
-          <w:color w:val="000000" w:themeColor="text1"/>
-          <w:sz w:val="20"/>
-          <w:szCs w:val="20"/>
-        </w:rPr>
-        <w:t>num_final_epochs</w:t>
-      </w:r>
-      <w:proofErr w:type="spellEnd"/>
-      <w:r>
-        <w:rPr>
-          <w:rFonts w:ascii="Monaco" w:hAnsi="Monaco" w:cs="Arial"/>
-          <w:color w:val="000000" w:themeColor="text1"/>
-          <w:sz w:val="20"/>
-          <w:szCs w:val="20"/>
-        </w:rPr>
-        <w:t xml:space="preserve"> 10 -</w:t>
-      </w:r>
-      <w:proofErr w:type="spellStart"/>
-      <w:r>
-        <w:rPr>
-          <w:rFonts w:ascii="Monaco" w:hAnsi="Monaco" w:cs="Arial"/>
-          <w:color w:val="000000" w:themeColor="text1"/>
-          <w:sz w:val="20"/>
-          <w:szCs w:val="20"/>
-        </w:rPr>
-        <w:t>num_generations</w:t>
-      </w:r>
-      <w:proofErr w:type="spellEnd"/>
-      <w:r>
-        <w:rPr>
-          <w:rFonts w:ascii="Monaco" w:hAnsi="Monaco" w:cs="Arial"/>
-          <w:color w:val="000000" w:themeColor="text1"/>
-          <w:sz w:val="20"/>
-          <w:szCs w:val="20"/>
-        </w:rPr>
-        <w:t xml:space="preserve"> 5 -</w:t>
-      </w:r>
-      <w:proofErr w:type="spellStart"/>
-      <w:r>
-        <w:rPr>
-          <w:rFonts w:ascii="Monaco" w:hAnsi="Monaco" w:cs="Arial"/>
-          <w:color w:val="000000" w:themeColor="text1"/>
-          <w:sz w:val="20"/>
-          <w:szCs w:val="20"/>
-        </w:rPr>
-        <w:t>population_size</w:t>
-      </w:r>
-      <w:proofErr w:type="spellEnd"/>
-      <w:r>
-        <w:rPr>
-          <w:rFonts w:ascii="Monaco" w:hAnsi="Monaco" w:cs="Arial"/>
-          <w:color w:val="000000" w:themeColor="text1"/>
-          <w:sz w:val="20"/>
-          <w:szCs w:val="20"/>
-        </w:rPr>
-        <w:t xml:space="preserve"> 5</w:t>
+        <w:t>-input_col seq -target_col positive_score -max_runtime_minutes 10 -num_folds 2 -num_final_epochs 10 -num_generations 5 -population_size 5</w:t>
       </w:r>
     </w:p>
     <w:p>
@@ -5513,7 +3701,6 @@
         </w:rPr>
         <w:t xml:space="preserve">either </w:t>
       </w:r>
-      <w:proofErr w:type="gramStart"/>
       <w:r>
         <w:rPr>
           <w:rFonts w:ascii="Arial" w:hAnsi="Arial" w:cs="Arial"/>
@@ -5521,9 +3708,8 @@
           <w:sz w:val="22"/>
           <w:szCs w:val="22"/>
         </w:rPr>
-        <w:t>the .</w:t>
-      </w:r>
-      <w:proofErr w:type="spellStart"/>
+        <w:t>the .ipynb notebook or the run_</w:t>
+      </w:r>
       <w:r>
         <w:rPr>
           <w:rFonts w:ascii="Arial" w:hAnsi="Arial" w:cs="Arial"/>
@@ -5531,39 +3717,8 @@
           <w:sz w:val="22"/>
           <w:szCs w:val="22"/>
         </w:rPr>
-        <w:t>ipynb</w:t>
-      </w:r>
-      <w:proofErr w:type="spellEnd"/>
-      <w:proofErr w:type="gramEnd"/>
-      <w:r>
-        <w:rPr>
-          <w:rFonts w:ascii="Arial" w:hAnsi="Arial" w:cs="Arial"/>
-          <w:color w:val="000000" w:themeColor="text1"/>
-          <w:sz w:val="22"/>
-          <w:szCs w:val="22"/>
-        </w:rPr>
-        <w:t xml:space="preserve"> notebook or the </w:t>
-      </w:r>
-      <w:proofErr w:type="spellStart"/>
-      <w:r>
-        <w:rPr>
-          <w:rFonts w:ascii="Arial" w:hAnsi="Arial" w:cs="Arial"/>
-          <w:color w:val="000000" w:themeColor="text1"/>
-          <w:sz w:val="22"/>
-          <w:szCs w:val="22"/>
-        </w:rPr>
-        <w:t>run_</w:t>
-      </w:r>
-      <w:r>
-        <w:rPr>
-          <w:rFonts w:ascii="Arial" w:hAnsi="Arial" w:cs="Arial"/>
-          <w:color w:val="000000" w:themeColor="text1"/>
-          <w:sz w:val="22"/>
-          <w:szCs w:val="22"/>
-        </w:rPr>
         <w:t>bioautomated</w:t>
       </w:r>
-      <w:proofErr w:type="spellEnd"/>
       <w:r>
         <w:rPr>
           <w:rFonts w:ascii="Arial" w:hAnsi="Arial" w:cs="Arial"/>
@@ -5604,27 +3759,7 @@
           <w:sz w:val="22"/>
           <w:szCs w:val="22"/>
         </w:rPr>
-        <w:t xml:space="preserve">Also, please note that you will have to make the </w:t>
-      </w:r>
-      <w:proofErr w:type="spellStart"/>
-      <w:r>
-        <w:rPr>
-          <w:rFonts w:ascii="Arial" w:hAnsi="Arial" w:cs="Arial"/>
-          <w:color w:val="000000" w:themeColor="text1"/>
-          <w:sz w:val="22"/>
-          <w:szCs w:val="22"/>
-        </w:rPr>
-        <w:t>test_synthetic_nucleic_acids</w:t>
-      </w:r>
-      <w:proofErr w:type="spellEnd"/>
-      <w:r>
-        <w:rPr>
-          <w:rFonts w:ascii="Arial" w:hAnsi="Arial" w:cs="Arial"/>
-          <w:color w:val="000000" w:themeColor="text1"/>
-          <w:sz w:val="22"/>
-          <w:szCs w:val="22"/>
-        </w:rPr>
-        <w:t>/ folder</w:t>
+        <w:t>Also, please note that you will have to make the test_synthetic_nucleic_acids/ folder</w:t>
       </w:r>
       <w:r>
         <w:rPr>
@@ -5673,25 +3808,7 @@
           <w:sz w:val="22"/>
           <w:szCs w:val="22"/>
         </w:rPr>
-        <w:t>To close the notebook, press </w:t>
-      </w:r>
-      <w:proofErr w:type="spellStart"/>
-      <w:r>
-        <w:rPr>
-          <w:rFonts w:ascii="Arial" w:hAnsi="Arial" w:cs="Arial"/>
-          <w:sz w:val="22"/>
-          <w:szCs w:val="22"/>
-        </w:rPr>
-        <w:t>Ctrl+C</w:t>
-      </w:r>
-      <w:proofErr w:type="spellEnd"/>
-      <w:r>
-        <w:rPr>
-          <w:rFonts w:ascii="Arial" w:hAnsi="Arial" w:cs="Arial"/>
-          <w:sz w:val="22"/>
-          <w:szCs w:val="22"/>
-        </w:rPr>
-        <w:t> in terminal. All changes made to files in your current directory are saved to your local machine.</w:t>
+        <w:t>To close the notebook, press Ctrl+C in terminal. All changes made to files in your current directory are saved to your local machine.</w:t>
       </w:r>
     </w:p>
     <w:p>
@@ -5877,25 +3994,7 @@
           <w:sz w:val="22"/>
           <w:szCs w:val="22"/>
         </w:rPr>
-        <w:t xml:space="preserve">s for the </w:t>
-      </w:r>
-      <w:proofErr w:type="spellStart"/>
-      <w:r>
-        <w:rPr>
-          <w:rFonts w:ascii="Arial" w:hAnsi="Arial" w:cs="Arial"/>
-          <w:sz w:val="22"/>
-          <w:szCs w:val="22"/>
-        </w:rPr>
-        <w:t>Jupyter</w:t>
-      </w:r>
-      <w:proofErr w:type="spellEnd"/>
-      <w:r>
-        <w:rPr>
-          <w:rFonts w:ascii="Arial" w:hAnsi="Arial" w:cs="Arial"/>
-          <w:sz w:val="22"/>
-          <w:szCs w:val="22"/>
-        </w:rPr>
-        <w:t xml:space="preserve"> notebook.</w:t>
+        <w:t>s for the Jupyter notebook.</w:t>
       </w:r>
     </w:p>
     <w:p>
@@ -5933,7 +4032,7 @@
         </w:rPr>
         <w:t xml:space="preserve"> This problem could be caused by a variety of issues, but we often see it when there is an issue connecting with the port. Check that port 8888 is available on your machine. If you are using a platform like Google Cloud Platform to make a virtual machine, it is also important to </w:t>
       </w:r>
-      <w:hyperlink r:id="rId17" w:history="1">
+      <w:hyperlink r:id="rId18" w:history="1">
         <w:r>
           <w:rPr>
             <w:rStyle w:val="Hyperlink"/>
@@ -6037,7 +4136,7 @@
                     <pic:cNvPicPr/>
                   </pic:nvPicPr>
                   <pic:blipFill>
-                    <a:blip r:embed="rId18">
+                    <a:blip r:embed="rId19">
                       <a:extLst>
                         <a:ext uri="{28A0092B-C50C-407E-A947-70E740481C1C}">
                           <a14:useLocalDpi xmlns:a14="http://schemas.microsoft.com/office/drawing/2010/main" val="0"/>
@@ -6098,9 +4197,8 @@
           <w:sz w:val="22"/>
           <w:szCs w:val="22"/>
         </w:rPr>
-        <w:t xml:space="preserve"> I have an </w:t>
-      </w:r>
-      <w:proofErr w:type="gramStart"/>
+        <w:t xml:space="preserve"> I have an M1</w:t>
+      </w:r>
       <w:r>
         <w:rPr>
           <w:rFonts w:ascii="Arial" w:hAnsi="Arial" w:cs="Arial"/>
@@ -6108,9 +4206,8 @@
           <w:sz w:val="22"/>
           <w:szCs w:val="22"/>
         </w:rPr>
-        <w:t>M1</w:t>
-      </w:r>
-      <w:proofErr w:type="gramEnd"/>
+        <w:t xml:space="preserve"> or M2</w:t>
+      </w:r>
       <w:r>
         <w:rPr>
           <w:rFonts w:ascii="Arial" w:hAnsi="Arial" w:cs="Arial"/>
@@ -6118,64 +4215,35 @@
           <w:sz w:val="22"/>
           <w:szCs w:val="22"/>
         </w:rPr>
-        <w:t xml:space="preserve"> or M2</w:t>
-      </w:r>
-      <w:r>
+        <w:t xml:space="preserve"> Mac and Docker seems to be running slowly.</w:t>
+      </w:r>
+    </w:p>
+    <w:p>
+      <w:pPr>
         <w:rPr>
           <w:rFonts w:ascii="Arial" w:hAnsi="Arial" w:cs="Arial"/>
           <w:bCs/>
           <w:sz w:val="22"/>
           <w:szCs w:val="22"/>
         </w:rPr>
-        <w:t xml:space="preserve"> Mac and Docker seems to be running slowly.</w:t>
-      </w:r>
-    </w:p>
-    <w:p>
-      <w:pPr>
+      </w:pPr>
+      <w:r>
+        <w:rPr>
+          <w:rFonts w:ascii="Arial" w:hAnsi="Arial" w:cs="Arial"/>
+          <w:b/>
+          <w:sz w:val="22"/>
+          <w:szCs w:val="22"/>
+        </w:rPr>
+        <w:t xml:space="preserve">Solution: </w:t>
+      </w:r>
+      <w:r>
         <w:rPr>
           <w:rFonts w:ascii="Arial" w:hAnsi="Arial" w:cs="Arial"/>
           <w:bCs/>
           <w:sz w:val="22"/>
           <w:szCs w:val="22"/>
         </w:rPr>
-      </w:pPr>
-      <w:r>
-        <w:rPr>
-          <w:rFonts w:ascii="Arial" w:hAnsi="Arial" w:cs="Arial"/>
-          <w:b/>
-          <w:sz w:val="22"/>
-          <w:szCs w:val="22"/>
-        </w:rPr>
-        <w:t xml:space="preserve">Solution: </w:t>
-      </w:r>
-      <w:r>
-        <w:rPr>
-          <w:rFonts w:ascii="Arial" w:hAnsi="Arial" w:cs="Arial"/>
-          <w:bCs/>
-          <w:sz w:val="22"/>
-          <w:szCs w:val="22"/>
-        </w:rPr>
-        <w:t xml:space="preserve">We are working on optimizing the build for Macs with M1/2 Apple chips. Please see point #2 under the Docker installation instructions. Unfortunately, this is a wider problem with the new Apple silicon </w:t>
-      </w:r>
-      <w:proofErr w:type="gramStart"/>
-      <w:r>
-        <w:rPr>
-          <w:rFonts w:ascii="Arial" w:hAnsi="Arial" w:cs="Arial"/>
-          <w:bCs/>
-          <w:sz w:val="22"/>
-          <w:szCs w:val="22"/>
-        </w:rPr>
-        <w:t>chips</w:t>
-      </w:r>
-      <w:proofErr w:type="gramEnd"/>
-      <w:r>
-        <w:rPr>
-          <w:rFonts w:ascii="Arial" w:hAnsi="Arial" w:cs="Arial"/>
-          <w:bCs/>
-          <w:sz w:val="22"/>
-          <w:szCs w:val="22"/>
-        </w:rPr>
-        <w:t xml:space="preserve"> and we will be closely following developments in this space.</w:t>
+        <w:t>We are working on optimizing the build for Macs with M1/2 Apple chips. Please see point #2 under the Docker installation instructions. Unfortunately, this is a wider problem with the new Apple silicon chips and we will be closely following developments in this space.</w:t>
       </w:r>
     </w:p>
     <w:p>

</xml_diff>